<commit_message>
updated report "GarrettPrentice_unitTesting.docx" will appear in S1robe/CS472-Team/jpacman
</commit_message>
<xml_diff>
--- a/GarrettPrentice_unitTesting.docx
+++ b/GarrettPrentice_unitTesting.docx
@@ -67,16 +67,15 @@
         </w:rPr>
         <w:t xml:space="preserve">RE: Code Coverage Evaluation (JaCoCo v IntelliJ)</w:t>
       </w:r>
-      <w:r/>
       <w:r>
         <w:br/>
       </w:r>
-      <w:r/>
       <w:r>
         <w:rPr>
           <w:sz w:val="24"/>
         </w:rPr>
       </w:r>
+      <w:r/>
     </w:p>
     <w:p>
       <w:pPr>
@@ -104,7 +103,7 @@
           <w:sz w:val="22"/>
           <w:u w:val="none"/>
         </w:rPr>
-        <w:t xml:space="preserve">I believe that the coverage results from intelliJ are better for uses that prefer integrated environments. When I use IntelliJ, I use the built in code coverage as it provides me with all that I need and allows me to jump directly to editable source code. </w:t>
+        <w:t xml:space="preserve">I believe that the coverage results from IntelliJ are better for uses that prefer integrated environments. When I use IntelliJ, I use the built in code coverage as it provides me with all that I need and allows me to jump directly to editable source code. </w:t>
       </w:r>
       <w:r>
         <w:rPr>
@@ -115,12 +114,19 @@
         </w:rPr>
         <w:t xml:space="preserve">JaCoCo is a great substitute for users that do not use IntelliJ; VSCode, or Neovim.</w:t>
       </w:r>
-      <w:r/>
-      <w:r/>
-      <w:r/>
       <w:r>
         <w:rPr>
           <w:sz w:val="24"/>
+        </w:rPr>
+      </w:r>
+      <w:r>
+        <w:rPr>
+          <w:rFonts w:ascii="Arial" w:hAnsi="Arial" w:eastAsia="Arial" w:cs="Arial"/>
+          <w:color w:val="000000"/>
+          <w:sz w:val="22"/>
+          <w:szCs w:val="22"/>
+          <w:highlight w:val="none"/>
+          <w:u w:val="none"/>
         </w:rPr>
       </w:r>
     </w:p>
@@ -155,6 +161,12 @@
           <w:sz w:val="22"/>
           <w:highlight w:val="none"/>
           <w:u w:val="none"/>
+        </w:rPr>
+      </w:r>
+      <w:r>
+        <w:rPr>
+          <w:sz w:val="24"/>
+          <w:szCs w:val="24"/>
         </w:rPr>
       </w:r>
     </w:p>
@@ -207,7 +219,7 @@
           <w:sz w:val="22"/>
           <w:u w:val="none"/>
         </w:rPr>
-        <w:t xml:space="preserve">I have similar results between both JaCoCo and IntelliJ’s coverage reporting values. However, IntelliJ gives me a line based breakdown of the code. JaCoCo gives me functional breakdown of the code. For example, in Figure 1 and 2, IntelliJ reports by line, method, and c</w:t>
+        <w:t xml:space="preserve">I have simila</w:t>
       </w:r>
       <w:r>
         <w:rPr>
@@ -216,9 +228,27 @@
           <w:sz w:val="22"/>
           <w:u w:val="none"/>
         </w:rPr>
-        <w:t xml:space="preserve">lass. These are things that only require touching to change. But JaCoCo coverage is more focused on code braching and combination of input. For this reason, JaCoCo might be better for quality of test.</w:t>
+        <w:t xml:space="preserve">r results between both JaCoCo and IntelliJ’s coverage reporting values. However, IntelliJ gives me a line based breakdown of the code. JaCoCo gives me functional breakdown of the code. For example, in Figure 1 and 2, IntelliJ reports by line, method, and c</w:t>
       </w:r>
-      <w:r/>
+      <w:r>
+        <w:rPr>
+          <w:rFonts w:ascii="Arial" w:hAnsi="Arial" w:eastAsia="Arial" w:cs="Arial"/>
+          <w:color w:val="000000"/>
+          <w:sz w:val="22"/>
+          <w:u w:val="none"/>
+        </w:rPr>
+        <w:t xml:space="preserve">lass. These are things that only require touching to change. But JaCoCo coverage is more focused on code branching and combination of input. For this reason, JaCoCo might be better for quality of test.</w:t>
+      </w:r>
+      <w:r>
+        <w:rPr>
+          <w:rFonts w:ascii="Arial" w:hAnsi="Arial" w:eastAsia="Arial" w:cs="Arial"/>
+          <w:color w:val="000000"/>
+          <w:sz w:val="22"/>
+          <w:szCs w:val="22"/>
+          <w:highlight w:val="none"/>
+          <w:u w:val="none"/>
+        </w:rPr>
+      </w:r>
     </w:p>
     <w:p>
       <w:pPr>
@@ -242,6 +272,18 @@
           <w:right w:val="none" w:color="000000" w:sz="4" w:space="0"/>
         </w:pBdr>
       </w:pPr>
+      <w:r>
+        <w:rPr>
+          <w:rFonts w:ascii="Arial" w:hAnsi="Arial" w:eastAsia="Arial" w:cs="Arial"/>
+          <w:bCs/>
+          <w:i/>
+          <w:color w:val="000000"/>
+          <w:sz w:val="16"/>
+          <w:szCs w:val="16"/>
+          <w:highlight w:val="none"/>
+          <w:u w:val="none"/>
+        </w:rPr>
+      </w:r>
       <w:r>
         <w:rPr>
           <w:rFonts w:ascii="Arial" w:hAnsi="Arial" w:eastAsia="Arial" w:cs="Arial"/>
@@ -301,6 +343,18 @@
           <w:u w:val="none"/>
         </w:rPr>
         <w:t xml:space="preserve">Figure 1: IntelliJ coverage report for JPacman repo</w:t>
+      </w:r>
+      <w:r>
+        <w:rPr>
+          <w:rFonts w:ascii="Arial" w:hAnsi="Arial" w:eastAsia="Arial" w:cs="Arial"/>
+          <w:bCs/>
+          <w:i/>
+          <w:color w:val="000000"/>
+          <w:sz w:val="16"/>
+          <w:szCs w:val="16"/>
+          <w:highlight w:val="none"/>
+          <w:u w:val="none"/>
+        </w:rPr>
       </w:r>
       <w:r>
         <w:rPr>
@@ -406,15 +460,15 @@
       </w:r>
       <w:r>
         <w:rPr>
-          <w:b/>
-          <w:bCs/>
+          <w:b w:val="0"/>
+          <w:bCs w:val="0"/>
           <w:highlight w:val="none"/>
         </w:rPr>
       </w:r>
       <w:r>
         <w:rPr>
-          <w:b w:val="0"/>
-          <w:bCs w:val="0"/>
+          <w:b/>
+          <w:bCs/>
           <w:highlight w:val="none"/>
         </w:rPr>
       </w:r>
@@ -453,30 +507,8 @@
       <w:r>
         <w:rPr>
           <w:b w:val="0"/>
-          <w:bCs w:val="0"/>
+          <w:bCs/>
           <w:i/>
-          <w:sz w:val="16"/>
-          <w:szCs w:val="16"/>
-          <w:highlight w:val="none"/>
-        </w:rPr>
-      </w:r>
-      <w:r>
-        <w:rPr>
-          <w:b w:val="0"/>
-          <w:bCs w:val="0"/>
-          <w:i/>
-          <w:iCs/>
-          <w:sz w:val="16"/>
-          <w:szCs w:val="16"/>
-          <w:highlight w:val="none"/>
-        </w:rPr>
-      </w:r>
-      <w:r>
-        <w:rPr>
-          <w:b w:val="0"/>
-          <w:bCs w:val="0"/>
-          <w:i/>
-          <w:iCs/>
           <w:sz w:val="16"/>
           <w:szCs w:val="16"/>
           <w:highlight w:val="none"/>
@@ -589,20 +621,8 @@
       <w:r>
         <w:rPr>
           <w:b w:val="0"/>
-          <w:bCs w:val="0"/>
+          <w:bCs/>
           <w:i/>
-          <w:iCs/>
-          <w:sz w:val="16"/>
-          <w:szCs w:val="16"/>
-          <w:highlight w:val="none"/>
-        </w:rPr>
-      </w:r>
-      <w:r>
-        <w:rPr>
-          <w:b w:val="0"/>
-          <w:bCs w:val="0"/>
-          <w:i/>
-          <w:iCs/>
           <w:sz w:val="16"/>
           <w:szCs w:val="16"/>
           <w:highlight w:val="none"/>
@@ -612,23 +632,6 @@
         <w:rPr>
           <w:b/>
           <w:bCs/>
-          <w:highlight w:val="none"/>
-        </w:rPr>
-      </w:r>
-      <w:r>
-        <w:rPr>
-          <w:b/>
-          <w:bCs/>
-          <w:highlight w:val="none"/>
-        </w:rPr>
-      </w:r>
-      <w:r>
-        <w:rPr>
-          <w:b w:val="0"/>
-          <w:bCs/>
-          <w:i/>
-          <w:sz w:val="16"/>
-          <w:szCs w:val="16"/>
           <w:highlight w:val="none"/>
         </w:rPr>
       </w:r>
@@ -659,6 +662,16 @@
           <w:highlight w:val="none"/>
         </w:rPr>
         <w:t xml:space="preserve">As shown above, JaCoCo reports a lower code coverage than IntelliJ. In JaCoCo, it reports only 79% for missed instructions, which is closest to line coverage in IntelliJ, which is reported as 82%. </w:t>
+      </w:r>
+      <w:r>
+        <w:rPr>
+          <w:b w:val="0"/>
+          <w:bCs w:val="0"/>
+          <w:i/>
+          <w:sz w:val="16"/>
+          <w:szCs w:val="16"/>
+          <w:highlight w:val="none"/>
+        </w:rPr>
       </w:r>
       <w:r>
         <w:rPr>
@@ -702,7 +715,13 @@
           <w:highlight w:val="none"/>
         </w:rPr>
       </w:r>
-      <w:r/>
+      <w:r>
+        <w:rPr>
+          <w:b/>
+          <w:bCs/>
+          <w:highlight w:val="none"/>
+        </w:rPr>
+      </w:r>
     </w:p>
     <w:p>
       <w:pPr>
@@ -726,7 +745,7 @@
           <w:bCs w:val="0"/>
           <w:highlight w:val="none"/>
         </w:rPr>
-        <w:t xml:space="preserve">I believe that seeing the source code in the browser is the most useful feature of JaCoCo. I can match this directly to my test cases without opening the project. For example, in Figure 3, I can navigate to a specific section of code that was not covered and then write test cases to cover it. </w:t>
+        <w:t xml:space="preserve">I believe that seeing the source code </w:t>
       </w:r>
       <w:r>
         <w:rPr>
@@ -734,6 +753,7 @@
           <w:bCs w:val="0"/>
           <w:highlight w:val="none"/>
         </w:rPr>
+        <w:t xml:space="preserve">in the browser is the most useful feature of JaCoCo. I can match this directly to my test cases without opening the project. For example, in Figure 3, I can navigate to a specific section of code that was not covered and then write test cases to cover it. </w:t>
       </w:r>
       <w:r>
         <w:rPr>
@@ -776,8 +796,6 @@
           <w:highlight w:val="none"/>
         </w:rPr>
       </w:r>
-      <w:r/>
-      <w:r/>
       <w:r>
         <mc:AlternateContent>
           <mc:Choice Requires="wpg">
@@ -877,20 +895,6 @@
       </w:r>
       <w:r>
         <w:rPr>
-          <w:b/>
-          <w:bCs/>
-          <w:highlight w:val="none"/>
-        </w:rPr>
-      </w:r>
-      <w:r>
-        <w:rPr>
-          <w:b/>
-          <w:bCs/>
-          <w:highlight w:val="none"/>
-        </w:rPr>
-      </w:r>
-      <w:r>
-        <w:rPr>
           <w:b w:val="0"/>
           <w:bCs/>
           <w:i/>
@@ -899,26 +903,6 @@
           <w:highlight w:val="none"/>
         </w:rPr>
       </w:r>
-    </w:p>
-    <w:p>
-      <w:pPr>
-        <w:ind w:left="0" w:right="0" w:firstLine="0"/>
-        <w:jc w:val="center"/>
-        <w:rPr>
-          <w:b w:val="0"/>
-          <w:bCs/>
-          <w:i/>
-          <w:sz w:val="16"/>
-          <w:szCs w:val="16"/>
-          <w:highlight w:val="none"/>
-        </w:rPr>
-        <w:pBdr>
-          <w:top w:val="none" w:color="000000" w:sz="4" w:space="0"/>
-          <w:left w:val="none" w:color="000000" w:sz="4" w:space="0"/>
-          <w:bottom w:val="none" w:color="000000" w:sz="4" w:space="0"/>
-          <w:right w:val="none" w:color="000000" w:sz="4" w:space="0"/>
-        </w:pBdr>
-      </w:pPr>
       <w:r>
         <w:rPr>
           <w:b w:val="0"/>
@@ -941,6 +925,112 @@
           <w:highlight w:val="none"/>
         </w:rPr>
       </w:r>
+      <w:r>
+        <w:rPr>
+          <w:b w:val="0"/>
+          <w:bCs/>
+          <w:i/>
+          <w:sz w:val="16"/>
+          <w:szCs w:val="16"/>
+          <w:highlight w:val="none"/>
+        </w:rPr>
+      </w:r>
+      <w:r>
+        <w:rPr>
+          <w:b w:val="0"/>
+          <w:bCs/>
+          <w:i/>
+          <w:sz w:val="16"/>
+          <w:szCs w:val="16"/>
+          <w:highlight w:val="none"/>
+        </w:rPr>
+      </w:r>
+      <w:r>
+        <w:rPr>
+          <w:b w:val="0"/>
+          <w:bCs w:val="0"/>
+          <w:i/>
+          <w:iCs/>
+          <w:sz w:val="16"/>
+          <w:szCs w:val="16"/>
+          <w:highlight w:val="none"/>
+        </w:rPr>
+      </w:r>
+      <w:r>
+        <w:rPr>
+          <w:b w:val="0"/>
+          <w:bCs w:val="0"/>
+          <w:i/>
+          <w:iCs/>
+          <w:sz w:val="16"/>
+          <w:szCs w:val="16"/>
+          <w:highlight w:val="none"/>
+        </w:rPr>
+      </w:r>
+      <w:r>
+        <w:rPr>
+          <w:b w:val="0"/>
+          <w:bCs/>
+          <w:i/>
+          <w:sz w:val="16"/>
+          <w:szCs w:val="16"/>
+          <w:highlight w:val="none"/>
+        </w:rPr>
+      </w:r>
+    </w:p>
+    <w:p>
+      <w:pPr>
+        <w:ind w:left="0" w:right="0" w:firstLine="0"/>
+        <w:jc w:val="left"/>
+        <w:rPr>
+          <w:b w:val="0"/>
+          <w:bCs w:val="0"/>
+          <w:i w:val="0"/>
+          <w:sz w:val="22"/>
+          <w:szCs w:val="22"/>
+          <w:highlight w:val="none"/>
+        </w:rPr>
+        <w:pBdr>
+          <w:top w:val="none" w:color="000000" w:sz="4" w:space="0"/>
+          <w:left w:val="none" w:color="000000" w:sz="4" w:space="0"/>
+          <w:bottom w:val="none" w:color="000000" w:sz="4" w:space="0"/>
+          <w:right w:val="none" w:color="000000" w:sz="4" w:space="0"/>
+        </w:pBdr>
+      </w:pPr>
+      <w:r>
+        <w:rPr>
+          <w:b w:val="0"/>
+          <w:bCs w:val="0"/>
+          <w:i w:val="0"/>
+          <w:iCs w:val="0"/>
+          <w:sz w:val="22"/>
+          <w:szCs w:val="22"/>
+          <w:highlight w:val="none"/>
+        </w:rPr>
+        <w:br/>
+        <w:t xml:space="preserve">As shown above, the code in yellow is assertions and branches that were checked. The section shown in red is branch that has not yet been covered, and the green is what has been covered. </w:t>
+      </w:r>
+      <w:r>
+        <w:rPr>
+          <w:b w:val="0"/>
+          <w:bCs w:val="0"/>
+          <w:i w:val="0"/>
+          <w:iCs w:val="0"/>
+          <w:sz w:val="22"/>
+          <w:szCs w:val="22"/>
+          <w:highlight w:val="none"/>
+        </w:rPr>
+      </w:r>
+      <w:r>
+        <w:rPr>
+          <w:b w:val="0"/>
+          <w:bCs w:val="0"/>
+          <w:i w:val="0"/>
+          <w:sz w:val="22"/>
+          <w:szCs w:val="22"/>
+          <w:highlight w:val="none"/>
+        </w:rPr>
+      </w:r>
     </w:p>
     <w:p>
       <w:pPr>
@@ -965,6 +1055,53 @@
           <w:highlight w:val="none"/>
         </w:rPr>
         <w:t xml:space="preserve">Preference</w:t>
+      </w:r>
+      <w:r>
+        <w:rPr>
+          <w:b w:val="0"/>
+          <w:bCs w:val="0"/>
+          <w:highlight w:val="none"/>
+        </w:rPr>
+      </w:r>
+      <w:r>
+        <w:rPr>
+          <w:b/>
+          <w:bCs/>
+          <w:highlight w:val="none"/>
+        </w:rPr>
+      </w:r>
+    </w:p>
+    <w:p>
+      <w:pPr>
+        <w:ind w:left="0" w:right="0" w:firstLine="0"/>
+        <w:jc w:val="left"/>
+        <w:rPr>
+          <w:b w:val="0"/>
+          <w:bCs w:val="0"/>
+          <w:highlight w:val="none"/>
+        </w:rPr>
+        <w:pBdr>
+          <w:top w:val="none" w:color="000000" w:sz="4" w:space="0"/>
+          <w:left w:val="none" w:color="000000" w:sz="4" w:space="0"/>
+          <w:bottom w:val="none" w:color="000000" w:sz="4" w:space="0"/>
+          <w:right w:val="none" w:color="000000" w:sz="4" w:space="0"/>
+        </w:pBdr>
+      </w:pPr>
+      <w:r>
+        <w:rPr>
+          <w:b w:val="0"/>
+          <w:bCs w:val="0"/>
+          <w:highlight w:val="none"/>
+        </w:rPr>
+        <w:t xml:space="preserve">I have taken this course at a different school, we used JaCoCo, however, when paired with IntelliJ it is not as powerful. But</w:t>
+      </w:r>
+      <w:r>
+        <w:rPr>
+          <w:b w:val="0"/>
+          <w:bCs w:val="0"/>
+          <w:highlight w:val="none"/>
+        </w:rPr>
+        <w:t xml:space="preserve">, when developing a report to senior developer or even as the project lead, it can make my life easy. Receiving a zip file with these test case reports is sometimes easier than going through the process of opening GitHub or IntelliJ to view test results. </w:t>
       </w:r>
       <w:r>
         <w:rPr>
@@ -1003,7 +1140,18 @@
           <w:bCs w:val="0"/>
           <w:highlight w:val="none"/>
         </w:rPr>
-        <w:t xml:space="preserve">I have taken this course at a different school, we used JaCoCo, however, when paired with intelliJ it is not as powerful. But, when developing a report to senior developer or even as the project lead, it can make my life easy. Sending me a zip file with these test case reports is sometimes easier than going through the process of opening GitHub or IntelliJ to view test results. </w:t>
+        <w:t xml:space="preserve">Now that I use Neovim, a text editor IDE, it is much lighter weight, but</w:t>
+      </w:r>
+      <w:r>
+        <w:rPr>
+          <w:b w:val="0"/>
+          <w:bCs w:val="0"/>
+          <w:highlight w:val="none"/>
+        </w:rPr>
+        <w:t xml:space="preserve"> test cases are harder to view. JaCoCo bundled with Gradle would be a solution to this problem without needing to integrate with a plugin or write any code. From a developers standing, I prefer IntelliJ. From a project manager perspective, I prefer JaCoCo.</w:t>
+      </w:r>
+      <w:r>
+        <w:br/>
       </w:r>
       <w:r>
         <w:rPr>
@@ -1012,37 +1160,6 @@
           <w:highlight w:val="none"/>
         </w:rPr>
       </w:r>
-    </w:p>
-    <w:p>
-      <w:pPr>
-        <w:ind w:left="0" w:right="0" w:firstLine="0"/>
-        <w:jc w:val="left"/>
-        <w:rPr>
-          <w:b w:val="0"/>
-          <w:bCs w:val="0"/>
-          <w:highlight w:val="none"/>
-        </w:rPr>
-        <w:pBdr>
-          <w:top w:val="none" w:color="000000" w:sz="4" w:space="0"/>
-          <w:left w:val="none" w:color="000000" w:sz="4" w:space="0"/>
-          <w:bottom w:val="none" w:color="000000" w:sz="4" w:space="0"/>
-          <w:right w:val="none" w:color="000000" w:sz="4" w:space="0"/>
-        </w:pBdr>
-      </w:pPr>
-      <w:r>
-        <w:rPr>
-          <w:b w:val="0"/>
-          <w:bCs w:val="0"/>
-          <w:highlight w:val="none"/>
-        </w:rPr>
-        <w:t xml:space="preserve">Now that I use Neovim, a text editor IDE, it is much lighter weight, but test cases are harder to view. JaCoCo bundled with gradle would be a solution to this problem without needing to integrate with a plugin or write any code. From a developers standing, I prefer IntelliJ. From a project manager perspective, I prefer JaCoCo.</w:t>
-      </w:r>
-      <w:r>
-        <w:br/>
-      </w:r>
-      <w:r/>
-      <w:r/>
-      <w:r/>
       <w:r>
         <w:rPr>
           <w:b w:val="0"/>
@@ -1071,7 +1188,6 @@
       <w:pPr>
         <w:spacing w:after="0" w:line="240" w:lineRule="auto"/>
       </w:pPr>
-      <w:r/>
       <w:r>
         <w:separator/>
       </w:r>
@@ -1083,7 +1199,6 @@
       <w:pPr>
         <w:spacing w:after="0" w:line="240" w:lineRule="auto"/>
       </w:pPr>
-      <w:r/>
       <w:r>
         <w:continuationSeparator/>
       </w:r>
@@ -1100,7 +1215,6 @@
       <w:pPr>
         <w:spacing w:after="0" w:line="240" w:lineRule="auto"/>
       </w:pPr>
-      <w:r/>
       <w:r>
         <w:separator/>
       </w:r>
@@ -1112,7 +1226,6 @@
       <w:pPr>
         <w:spacing w:after="0" w:line="240" w:lineRule="auto"/>
       </w:pPr>
-      <w:r/>
       <w:r>
         <w:continuationSeparator/>
       </w:r>
@@ -1278,11 +1391,11 @@
     <w:lsdException w:name="Bibliography" w:uiPriority="37"/>
     <w:lsdException w:name="TOC Heading" w:uiPriority="39" w:qFormat="1"/>
   </w:latentStyles>
-  <w:style w:type="paragraph" w:styleId="13">
+  <w:style w:type="paragraph" w:styleId="654">
     <w:name w:val="Heading 1"/>
-    <w:basedOn w:val="617"/>
-    <w:next w:val="617"/>
-    <w:link w:val="14"/>
+    <w:basedOn w:val="830"/>
+    <w:next w:val="830"/>
+    <w:link w:val="655"/>
     <w:uiPriority w:val="9"/>
     <w:qFormat/>
     <w:pPr>
@@ -1297,10 +1410,9 @@
       <w:szCs w:val="40"/>
     </w:rPr>
   </w:style>
-  <w:style w:type="character" w:styleId="14">
+  <w:style w:type="character" w:styleId="655">
     <w:name w:val="Heading 1 Char"/>
-    <w:basedOn w:val="11"/>
-    <w:link w:val="13"/>
+    <w:link w:val="654"/>
     <w:uiPriority w:val="9"/>
     <w:rPr>
       <w:rFonts w:ascii="Arial" w:hAnsi="Arial" w:eastAsia="Arial" w:cs="Arial"/>
@@ -1308,11 +1420,11 @@
       <w:szCs w:val="40"/>
     </w:rPr>
   </w:style>
-  <w:style w:type="paragraph" w:styleId="15">
+  <w:style w:type="paragraph" w:styleId="656">
     <w:name w:val="Heading 2"/>
-    <w:basedOn w:val="617"/>
-    <w:next w:val="617"/>
-    <w:link w:val="16"/>
+    <w:basedOn w:val="830"/>
+    <w:next w:val="830"/>
+    <w:link w:val="657"/>
     <w:uiPriority w:val="9"/>
     <w:unhideWhenUsed/>
     <w:qFormat/>
@@ -1327,21 +1439,20 @@
       <w:sz w:val="34"/>
     </w:rPr>
   </w:style>
-  <w:style w:type="character" w:styleId="16">
+  <w:style w:type="character" w:styleId="657">
     <w:name w:val="Heading 2 Char"/>
-    <w:basedOn w:val="11"/>
-    <w:link w:val="15"/>
+    <w:link w:val="656"/>
     <w:uiPriority w:val="9"/>
     <w:rPr>
       <w:rFonts w:ascii="Arial" w:hAnsi="Arial" w:eastAsia="Arial" w:cs="Arial"/>
       <w:sz w:val="34"/>
     </w:rPr>
   </w:style>
-  <w:style w:type="paragraph" w:styleId="17">
+  <w:style w:type="paragraph" w:styleId="658">
     <w:name w:val="Heading 3"/>
-    <w:basedOn w:val="617"/>
-    <w:next w:val="617"/>
-    <w:link w:val="18"/>
+    <w:basedOn w:val="830"/>
+    <w:next w:val="830"/>
+    <w:link w:val="659"/>
     <w:uiPriority w:val="9"/>
     <w:unhideWhenUsed/>
     <w:qFormat/>
@@ -1357,10 +1468,9 @@
       <w:szCs w:val="30"/>
     </w:rPr>
   </w:style>
-  <w:style w:type="character" w:styleId="18">
+  <w:style w:type="character" w:styleId="659">
     <w:name w:val="Heading 3 Char"/>
-    <w:basedOn w:val="11"/>
-    <w:link w:val="17"/>
+    <w:link w:val="658"/>
     <w:uiPriority w:val="9"/>
     <w:rPr>
       <w:rFonts w:ascii="Arial" w:hAnsi="Arial" w:eastAsia="Arial" w:cs="Arial"/>
@@ -1368,11 +1478,11 @@
       <w:szCs w:val="30"/>
     </w:rPr>
   </w:style>
-  <w:style w:type="paragraph" w:styleId="19">
+  <w:style w:type="paragraph" w:styleId="660">
     <w:name w:val="Heading 4"/>
-    <w:basedOn w:val="617"/>
-    <w:next w:val="617"/>
-    <w:link w:val="20"/>
+    <w:basedOn w:val="830"/>
+    <w:next w:val="830"/>
+    <w:link w:val="661"/>
     <w:uiPriority w:val="9"/>
     <w:unhideWhenUsed/>
     <w:qFormat/>
@@ -1390,10 +1500,9 @@
       <w:szCs w:val="26"/>
     </w:rPr>
   </w:style>
-  <w:style w:type="character" w:styleId="20">
+  <w:style w:type="character" w:styleId="661">
     <w:name w:val="Heading 4 Char"/>
-    <w:basedOn w:val="11"/>
-    <w:link w:val="19"/>
+    <w:link w:val="660"/>
     <w:uiPriority w:val="9"/>
     <w:rPr>
       <w:rFonts w:ascii="Arial" w:hAnsi="Arial" w:eastAsia="Arial" w:cs="Arial"/>
@@ -1403,11 +1512,11 @@
       <w:szCs w:val="26"/>
     </w:rPr>
   </w:style>
-  <w:style w:type="paragraph" w:styleId="21">
+  <w:style w:type="paragraph" w:styleId="662">
     <w:name w:val="Heading 5"/>
-    <w:basedOn w:val="617"/>
-    <w:next w:val="617"/>
-    <w:link w:val="22"/>
+    <w:basedOn w:val="830"/>
+    <w:next w:val="830"/>
+    <w:link w:val="663"/>
     <w:uiPriority w:val="9"/>
     <w:unhideWhenUsed/>
     <w:qFormat/>
@@ -1425,10 +1534,9 @@
       <w:szCs w:val="24"/>
     </w:rPr>
   </w:style>
-  <w:style w:type="character" w:styleId="22">
+  <w:style w:type="character" w:styleId="663">
     <w:name w:val="Heading 5 Char"/>
-    <w:basedOn w:val="11"/>
-    <w:link w:val="21"/>
+    <w:link w:val="662"/>
     <w:uiPriority w:val="9"/>
     <w:rPr>
       <w:rFonts w:ascii="Arial" w:hAnsi="Arial" w:eastAsia="Arial" w:cs="Arial"/>
@@ -1438,11 +1546,11 @@
       <w:szCs w:val="24"/>
     </w:rPr>
   </w:style>
-  <w:style w:type="paragraph" w:styleId="23">
+  <w:style w:type="paragraph" w:styleId="664">
     <w:name w:val="Heading 6"/>
-    <w:basedOn w:val="617"/>
-    <w:next w:val="617"/>
-    <w:link w:val="24"/>
+    <w:basedOn w:val="830"/>
+    <w:next w:val="830"/>
+    <w:link w:val="665"/>
     <w:uiPriority w:val="9"/>
     <w:unhideWhenUsed/>
     <w:qFormat/>
@@ -1460,10 +1568,9 @@
       <w:szCs w:val="22"/>
     </w:rPr>
   </w:style>
-  <w:style w:type="character" w:styleId="24">
+  <w:style w:type="character" w:styleId="665">
     <w:name w:val="Heading 6 Char"/>
-    <w:basedOn w:val="11"/>
-    <w:link w:val="23"/>
+    <w:link w:val="664"/>
     <w:uiPriority w:val="9"/>
     <w:rPr>
       <w:rFonts w:ascii="Arial" w:hAnsi="Arial" w:eastAsia="Arial" w:cs="Arial"/>
@@ -1473,11 +1580,11 @@
       <w:szCs w:val="22"/>
     </w:rPr>
   </w:style>
-  <w:style w:type="paragraph" w:styleId="25">
+  <w:style w:type="paragraph" w:styleId="666">
     <w:name w:val="Heading 7"/>
-    <w:basedOn w:val="617"/>
-    <w:next w:val="617"/>
-    <w:link w:val="26"/>
+    <w:basedOn w:val="830"/>
+    <w:next w:val="830"/>
+    <w:link w:val="667"/>
     <w:uiPriority w:val="9"/>
     <w:unhideWhenUsed/>
     <w:qFormat/>
@@ -1497,10 +1604,9 @@
       <w:szCs w:val="22"/>
     </w:rPr>
   </w:style>
-  <w:style w:type="character" w:styleId="26">
+  <w:style w:type="character" w:styleId="667">
     <w:name w:val="Heading 7 Char"/>
-    <w:basedOn w:val="11"/>
-    <w:link w:val="25"/>
+    <w:link w:val="666"/>
     <w:uiPriority w:val="9"/>
     <w:rPr>
       <w:rFonts w:ascii="Arial" w:hAnsi="Arial" w:eastAsia="Arial" w:cs="Arial"/>
@@ -1512,11 +1618,11 @@
       <w:szCs w:val="22"/>
     </w:rPr>
   </w:style>
-  <w:style w:type="paragraph" w:styleId="27">
+  <w:style w:type="paragraph" w:styleId="668">
     <w:name w:val="Heading 8"/>
-    <w:basedOn w:val="617"/>
-    <w:next w:val="617"/>
-    <w:link w:val="28"/>
+    <w:basedOn w:val="830"/>
+    <w:next w:val="830"/>
+    <w:link w:val="669"/>
     <w:uiPriority w:val="9"/>
     <w:unhideWhenUsed/>
     <w:qFormat/>
@@ -1534,10 +1640,9 @@
       <w:szCs w:val="22"/>
     </w:rPr>
   </w:style>
-  <w:style w:type="character" w:styleId="28">
+  <w:style w:type="character" w:styleId="669">
     <w:name w:val="Heading 8 Char"/>
-    <w:basedOn w:val="11"/>
-    <w:link w:val="27"/>
+    <w:link w:val="668"/>
     <w:uiPriority w:val="9"/>
     <w:rPr>
       <w:rFonts w:ascii="Arial" w:hAnsi="Arial" w:eastAsia="Arial" w:cs="Arial"/>
@@ -1547,11 +1652,11 @@
       <w:szCs w:val="22"/>
     </w:rPr>
   </w:style>
-  <w:style w:type="paragraph" w:styleId="29">
+  <w:style w:type="paragraph" w:styleId="670">
     <w:name w:val="Heading 9"/>
-    <w:basedOn w:val="617"/>
-    <w:next w:val="617"/>
-    <w:link w:val="30"/>
+    <w:basedOn w:val="830"/>
+    <w:next w:val="830"/>
+    <w:link w:val="671"/>
     <w:uiPriority w:val="9"/>
     <w:unhideWhenUsed/>
     <w:qFormat/>
@@ -1569,10 +1674,9 @@
       <w:szCs w:val="21"/>
     </w:rPr>
   </w:style>
-  <w:style w:type="character" w:styleId="30">
+  <w:style w:type="character" w:styleId="671">
     <w:name w:val="Heading 9 Char"/>
-    <w:basedOn w:val="11"/>
-    <w:link w:val="29"/>
+    <w:link w:val="670"/>
     <w:uiPriority w:val="9"/>
     <w:rPr>
       <w:rFonts w:ascii="Arial" w:hAnsi="Arial" w:eastAsia="Arial" w:cs="Arial"/>
@@ -1582,11 +1686,11 @@
       <w:szCs w:val="21"/>
     </w:rPr>
   </w:style>
-  <w:style w:type="paragraph" w:styleId="34">
+  <w:style w:type="paragraph" w:styleId="672">
     <w:name w:val="Title"/>
-    <w:basedOn w:val="617"/>
-    <w:next w:val="617"/>
-    <w:link w:val="35"/>
+    <w:basedOn w:val="830"/>
+    <w:next w:val="830"/>
+    <w:link w:val="673"/>
     <w:uiPriority w:val="10"/>
     <w:qFormat/>
     <w:pPr>
@@ -1598,21 +1702,20 @@
       <w:szCs w:val="48"/>
     </w:rPr>
   </w:style>
-  <w:style w:type="character" w:styleId="35">
+  <w:style w:type="character" w:styleId="673">
     <w:name w:val="Title Char"/>
-    <w:basedOn w:val="11"/>
-    <w:link w:val="34"/>
+    <w:link w:val="672"/>
     <w:uiPriority w:val="10"/>
     <w:rPr>
       <w:sz w:val="48"/>
       <w:szCs w:val="48"/>
     </w:rPr>
   </w:style>
-  <w:style w:type="paragraph" w:styleId="36">
+  <w:style w:type="paragraph" w:styleId="674">
     <w:name w:val="Subtitle"/>
-    <w:basedOn w:val="617"/>
-    <w:next w:val="617"/>
-    <w:link w:val="37"/>
+    <w:basedOn w:val="830"/>
+    <w:next w:val="830"/>
+    <w:link w:val="675"/>
     <w:uiPriority w:val="11"/>
     <w:qFormat/>
     <w:pPr>
@@ -1623,21 +1726,20 @@
       <w:szCs w:val="24"/>
     </w:rPr>
   </w:style>
-  <w:style w:type="character" w:styleId="37">
+  <w:style w:type="character" w:styleId="675">
     <w:name w:val="Subtitle Char"/>
-    <w:basedOn w:val="11"/>
-    <w:link w:val="36"/>
+    <w:link w:val="674"/>
     <w:uiPriority w:val="11"/>
     <w:rPr>
       <w:sz w:val="24"/>
       <w:szCs w:val="24"/>
     </w:rPr>
   </w:style>
-  <w:style w:type="paragraph" w:styleId="38">
+  <w:style w:type="paragraph" w:styleId="676">
     <w:name w:val="Quote"/>
-    <w:basedOn w:val="617"/>
-    <w:next w:val="617"/>
-    <w:link w:val="39"/>
+    <w:basedOn w:val="830"/>
+    <w:next w:val="830"/>
+    <w:link w:val="677"/>
     <w:uiPriority w:val="29"/>
     <w:qFormat/>
     <w:pPr>
@@ -1647,19 +1749,19 @@
       <w:i/>
     </w:rPr>
   </w:style>
-  <w:style w:type="character" w:styleId="39">
+  <w:style w:type="character" w:styleId="677">
     <w:name w:val="Quote Char"/>
-    <w:link w:val="38"/>
+    <w:link w:val="676"/>
     <w:uiPriority w:val="29"/>
     <w:rPr>
       <w:i/>
     </w:rPr>
   </w:style>
-  <w:style w:type="paragraph" w:styleId="40">
+  <w:style w:type="paragraph" w:styleId="678">
     <w:name w:val="Intense Quote"/>
-    <w:basedOn w:val="617"/>
-    <w:next w:val="617"/>
-    <w:link w:val="41"/>
+    <w:basedOn w:val="830"/>
+    <w:next w:val="830"/>
+    <w:link w:val="679"/>
     <w:uiPriority w:val="30"/>
     <w:qFormat/>
     <w:pPr>
@@ -1677,18 +1779,18 @@
       <w:i/>
     </w:rPr>
   </w:style>
-  <w:style w:type="character" w:styleId="41">
+  <w:style w:type="character" w:styleId="679">
     <w:name w:val="Intense Quote Char"/>
-    <w:link w:val="40"/>
+    <w:link w:val="678"/>
     <w:uiPriority w:val="30"/>
     <w:rPr>
       <w:i/>
     </w:rPr>
   </w:style>
-  <w:style w:type="paragraph" w:styleId="42">
+  <w:style w:type="paragraph" w:styleId="680">
     <w:name w:val="Header"/>
-    <w:basedOn w:val="617"/>
-    <w:link w:val="43"/>
+    <w:basedOn w:val="830"/>
+    <w:link w:val="681"/>
     <w:uiPriority w:val="99"/>
     <w:unhideWhenUsed/>
     <w:pPr>
@@ -1699,16 +1801,15 @@
       </w:tabs>
     </w:pPr>
   </w:style>
-  <w:style w:type="character" w:styleId="43">
+  <w:style w:type="character" w:styleId="681">
     <w:name w:val="Header Char"/>
-    <w:basedOn w:val="11"/>
-    <w:link w:val="42"/>
-    <w:uiPriority w:val="99"/>
-  </w:style>
-  <w:style w:type="paragraph" w:styleId="44">
+    <w:link w:val="680"/>
+    <w:uiPriority w:val="99"/>
+  </w:style>
+  <w:style w:type="paragraph" w:styleId="682">
     <w:name w:val="Footer"/>
-    <w:basedOn w:val="617"/>
-    <w:link w:val="47"/>
+    <w:basedOn w:val="830"/>
+    <w:link w:val="685"/>
     <w:uiPriority w:val="99"/>
     <w:unhideWhenUsed/>
     <w:pPr>
@@ -1719,16 +1820,15 @@
       </w:tabs>
     </w:pPr>
   </w:style>
-  <w:style w:type="character" w:styleId="45">
+  <w:style w:type="character" w:styleId="683">
     <w:name w:val="Footer Char"/>
-    <w:basedOn w:val="11"/>
-    <w:link w:val="44"/>
-    <w:uiPriority w:val="99"/>
-  </w:style>
-  <w:style w:type="paragraph" w:styleId="46">
+    <w:link w:val="682"/>
+    <w:uiPriority w:val="99"/>
+  </w:style>
+  <w:style w:type="paragraph" w:styleId="684">
     <w:name w:val="Caption"/>
-    <w:basedOn w:val="617"/>
-    <w:next w:val="617"/>
+    <w:basedOn w:val="830"/>
+    <w:next w:val="830"/>
     <w:uiPriority w:val="35"/>
     <w:semiHidden/>
     <w:unhideWhenUsed/>
@@ -1744,15 +1844,15 @@
       <w:szCs w:val="18"/>
     </w:rPr>
   </w:style>
-  <w:style w:type="character" w:styleId="47">
+  <w:style w:type="character" w:styleId="685">
     <w:name w:val="Caption Char"/>
-    <w:basedOn w:val="46"/>
-    <w:link w:val="44"/>
-    <w:uiPriority w:val="99"/>
-  </w:style>
-  <w:style w:type="table" w:styleId="48">
+    <w:basedOn w:val="684"/>
+    <w:link w:val="682"/>
+    <w:uiPriority w:val="99"/>
+  </w:style>
+  <w:style w:type="table" w:styleId="686">
     <w:name w:val="Table Grid"/>
-    <w:basedOn w:val="618"/>
+    <w:basedOn w:val="831"/>
     <w:uiPriority w:val="59"/>
     <w:pPr>
       <w:spacing w:after="0" w:line="240" w:lineRule="auto"/>
@@ -1775,9 +1875,9 @@
       </w:tblCellMar>
     </w:tblPr>
   </w:style>
-  <w:style w:type="table" w:styleId="49">
+  <w:style w:type="table" w:styleId="687">
     <w:name w:val="Table Grid Light"/>
-    <w:basedOn w:val="618"/>
+    <w:basedOn w:val="831"/>
     <w:uiPriority w:val="59"/>
     <w:pPr>
       <w:spacing w:after="0" w:line="240" w:lineRule="auto"/>
@@ -1800,9 +1900,9 @@
       </w:tblCellMar>
     </w:tblPr>
   </w:style>
-  <w:style w:type="table" w:styleId="50">
+  <w:style w:type="table" w:styleId="688">
     <w:name w:val="Plain Table 1"/>
-    <w:basedOn w:val="618"/>
+    <w:basedOn w:val="831"/>
     <w:uiPriority w:val="59"/>
     <w:pPr>
       <w:spacing w:after="0" w:line="240" w:lineRule="auto"/>
@@ -1867,9 +1967,9 @@
       </w:rPr>
     </w:tblStylePr>
   </w:style>
-  <w:style w:type="table" w:styleId="51">
+  <w:style w:type="table" w:styleId="689">
     <w:name w:val="Plain Table 2"/>
-    <w:basedOn w:val="618"/>
+    <w:basedOn w:val="831"/>
     <w:uiPriority w:val="59"/>
     <w:pPr>
       <w:spacing w:after="0" w:line="240" w:lineRule="auto"/>
@@ -1952,9 +2052,9 @@
       </w:rPr>
     </w:tblStylePr>
   </w:style>
-  <w:style w:type="table" w:styleId="52">
+  <w:style w:type="table" w:styleId="690">
     <w:name w:val="Plain Table 3"/>
-    <w:basedOn w:val="618"/>
+    <w:basedOn w:val="831"/>
     <w:uiPriority w:val="99"/>
     <w:pPr>
       <w:spacing w:after="0" w:line="240" w:lineRule="auto"/>
@@ -2029,9 +2129,9 @@
       </w:rPr>
     </w:tblStylePr>
   </w:style>
-  <w:style w:type="table" w:styleId="53">
+  <w:style w:type="table" w:styleId="691">
     <w:name w:val="Plain Table 4"/>
-    <w:basedOn w:val="618"/>
+    <w:basedOn w:val="831"/>
     <w:uiPriority w:val="99"/>
     <w:pPr>
       <w:spacing w:after="0" w:line="240" w:lineRule="auto"/>
@@ -2086,9 +2186,9 @@
       </w:rPr>
     </w:tblStylePr>
   </w:style>
-  <w:style w:type="table" w:styleId="54">
+  <w:style w:type="table" w:styleId="692">
     <w:name w:val="Plain Table 5"/>
-    <w:basedOn w:val="618"/>
+    <w:basedOn w:val="831"/>
     <w:uiPriority w:val="99"/>
     <w:pPr>
       <w:spacing w:after="0" w:line="240" w:lineRule="auto"/>
@@ -2174,9 +2274,9 @@
       </w:tcPr>
     </w:tblStylePr>
   </w:style>
-  <w:style w:type="table" w:styleId="55">
+  <w:style w:type="table" w:styleId="693">
     <w:name w:val="Grid Table 1 Light"/>
-    <w:basedOn w:val="618"/>
+    <w:basedOn w:val="831"/>
     <w:uiPriority w:val="99"/>
     <w:pPr>
       <w:spacing w:after="0" w:line="240" w:lineRule="auto"/>
@@ -2239,9 +2339,9 @@
       </w:rPr>
     </w:tblStylePr>
   </w:style>
-  <w:style w:type="table" w:styleId="56">
+  <w:style w:type="table" w:styleId="694">
     <w:name w:val="Grid Table 1 Light - Accent 1"/>
-    <w:basedOn w:val="618"/>
+    <w:basedOn w:val="831"/>
     <w:uiPriority w:val="99"/>
     <w:pPr>
       <w:spacing w:after="0" w:line="240" w:lineRule="auto"/>
@@ -2304,9 +2404,9 @@
       </w:rPr>
     </w:tblStylePr>
   </w:style>
-  <w:style w:type="table" w:styleId="57">
+  <w:style w:type="table" w:styleId="695">
     <w:name w:val="Grid Table 1 Light - Accent 2"/>
-    <w:basedOn w:val="618"/>
+    <w:basedOn w:val="831"/>
     <w:uiPriority w:val="99"/>
     <w:pPr>
       <w:spacing w:after="0" w:line="240" w:lineRule="auto"/>
@@ -2369,9 +2469,9 @@
       </w:rPr>
     </w:tblStylePr>
   </w:style>
-  <w:style w:type="table" w:styleId="58">
+  <w:style w:type="table" w:styleId="696">
     <w:name w:val="Grid Table 1 Light - Accent 3"/>
-    <w:basedOn w:val="618"/>
+    <w:basedOn w:val="831"/>
     <w:uiPriority w:val="99"/>
     <w:pPr>
       <w:spacing w:after="0" w:line="240" w:lineRule="auto"/>
@@ -2434,9 +2534,9 @@
       </w:rPr>
     </w:tblStylePr>
   </w:style>
-  <w:style w:type="table" w:styleId="59">
+  <w:style w:type="table" w:styleId="697">
     <w:name w:val="Grid Table 1 Light - Accent 4"/>
-    <w:basedOn w:val="618"/>
+    <w:basedOn w:val="831"/>
     <w:uiPriority w:val="99"/>
     <w:pPr>
       <w:spacing w:after="0" w:line="240" w:lineRule="auto"/>
@@ -2499,9 +2599,9 @@
       </w:rPr>
     </w:tblStylePr>
   </w:style>
-  <w:style w:type="table" w:styleId="60">
+  <w:style w:type="table" w:styleId="698">
     <w:name w:val="Grid Table 1 Light - Accent 5"/>
-    <w:basedOn w:val="618"/>
+    <w:basedOn w:val="831"/>
     <w:uiPriority w:val="99"/>
     <w:pPr>
       <w:spacing w:after="0" w:line="240" w:lineRule="auto"/>
@@ -2564,9 +2664,9 @@
       </w:rPr>
     </w:tblStylePr>
   </w:style>
-  <w:style w:type="table" w:styleId="61">
+  <w:style w:type="table" w:styleId="699">
     <w:name w:val="Grid Table 1 Light - Accent 6"/>
-    <w:basedOn w:val="618"/>
+    <w:basedOn w:val="831"/>
     <w:uiPriority w:val="99"/>
     <w:pPr>
       <w:spacing w:after="0" w:line="240" w:lineRule="auto"/>
@@ -2629,9 +2729,9 @@
       </w:rPr>
     </w:tblStylePr>
   </w:style>
-  <w:style w:type="table" w:styleId="62">
+  <w:style w:type="table" w:styleId="700">
     <w:name w:val="Grid Table 2"/>
-    <w:basedOn w:val="618"/>
+    <w:basedOn w:val="831"/>
     <w:uiPriority w:val="99"/>
     <w:pPr>
       <w:spacing w:after="0" w:line="240" w:lineRule="auto"/>
@@ -2709,9 +2809,9 @@
       </w:tcPr>
     </w:tblStylePr>
   </w:style>
-  <w:style w:type="table" w:styleId="63">
+  <w:style w:type="table" w:styleId="701">
     <w:name w:val="Grid Table 2 - Accent 1"/>
-    <w:basedOn w:val="618"/>
+    <w:basedOn w:val="831"/>
     <w:uiPriority w:val="99"/>
     <w:pPr>
       <w:spacing w:after="0" w:line="240" w:lineRule="auto"/>
@@ -2789,9 +2889,9 @@
       </w:tcPr>
     </w:tblStylePr>
   </w:style>
-  <w:style w:type="table" w:styleId="64">
+  <w:style w:type="table" w:styleId="702">
     <w:name w:val="Grid Table 2 - Accent 2"/>
-    <w:basedOn w:val="618"/>
+    <w:basedOn w:val="831"/>
     <w:uiPriority w:val="99"/>
     <w:pPr>
       <w:spacing w:after="0" w:line="240" w:lineRule="auto"/>
@@ -2869,9 +2969,9 @@
       </w:tcPr>
     </w:tblStylePr>
   </w:style>
-  <w:style w:type="table" w:styleId="65">
+  <w:style w:type="table" w:styleId="703">
     <w:name w:val="Grid Table 2 - Accent 3"/>
-    <w:basedOn w:val="618"/>
+    <w:basedOn w:val="831"/>
     <w:uiPriority w:val="99"/>
     <w:pPr>
       <w:spacing w:after="0" w:line="240" w:lineRule="auto"/>
@@ -2949,9 +3049,9 @@
       </w:tcPr>
     </w:tblStylePr>
   </w:style>
-  <w:style w:type="table" w:styleId="66">
+  <w:style w:type="table" w:styleId="704">
     <w:name w:val="Grid Table 2 - Accent 4"/>
-    <w:basedOn w:val="618"/>
+    <w:basedOn w:val="831"/>
     <w:uiPriority w:val="99"/>
     <w:pPr>
       <w:spacing w:after="0" w:line="240" w:lineRule="auto"/>
@@ -3029,9 +3129,9 @@
       </w:tcPr>
     </w:tblStylePr>
   </w:style>
-  <w:style w:type="table" w:styleId="67">
+  <w:style w:type="table" w:styleId="705">
     <w:name w:val="Grid Table 2 - Accent 5"/>
-    <w:basedOn w:val="618"/>
+    <w:basedOn w:val="831"/>
     <w:uiPriority w:val="99"/>
     <w:pPr>
       <w:spacing w:after="0" w:line="240" w:lineRule="auto"/>
@@ -3109,9 +3209,9 @@
       </w:tcPr>
     </w:tblStylePr>
   </w:style>
-  <w:style w:type="table" w:styleId="68">
+  <w:style w:type="table" w:styleId="706">
     <w:name w:val="Grid Table 2 - Accent 6"/>
-    <w:basedOn w:val="618"/>
+    <w:basedOn w:val="831"/>
     <w:uiPriority w:val="99"/>
     <w:pPr>
       <w:spacing w:after="0" w:line="240" w:lineRule="auto"/>
@@ -3189,9 +3289,9 @@
       </w:tcPr>
     </w:tblStylePr>
   </w:style>
-  <w:style w:type="table" w:styleId="69">
+  <w:style w:type="table" w:styleId="707">
     <w:name w:val="Grid Table 3"/>
-    <w:basedOn w:val="618"/>
+    <w:basedOn w:val="831"/>
     <w:uiPriority w:val="99"/>
     <w:pPr>
       <w:spacing w:after="0" w:line="240" w:lineRule="auto"/>
@@ -3235,7 +3335,7 @@
         <w:jc w:val="right"/>
       </w:pPr>
       <w:tcPr>
-        <w:shd w:color="ffffff"/>
+        <w:shd w:val="clear" w:color="ffffff"/>
         <w:tcBorders>
           <w:top w:val="none" w:color="000000" w:sz="4" w:space="0"/>
           <w:left w:val="none" w:color="000000" w:sz="4" w:space="0"/>
@@ -3265,7 +3365,7 @@
         <w:color w:val="404040"/>
       </w:rPr>
       <w:tcPr>
-        <w:shd w:color="ffffff"/>
+        <w:shd w:val="clear" w:color="ffffff"/>
         <w:tcBorders>
           <w:top w:val="none" w:color="000000" w:sz="4" w:space="0"/>
           <w:left w:val="none" w:color="000000" w:sz="4" w:space="0"/>
@@ -3290,9 +3390,9 @@
       </w:tcPr>
     </w:tblStylePr>
   </w:style>
-  <w:style w:type="table" w:styleId="70">
+  <w:style w:type="table" w:styleId="708">
     <w:name w:val="Grid Table 3 - Accent 1"/>
-    <w:basedOn w:val="618"/>
+    <w:basedOn w:val="831"/>
     <w:uiPriority w:val="99"/>
     <w:pPr>
       <w:spacing w:after="0" w:line="240" w:lineRule="auto"/>
@@ -3336,7 +3436,7 @@
         <w:jc w:val="right"/>
       </w:pPr>
       <w:tcPr>
-        <w:shd w:color="ffffff"/>
+        <w:shd w:val="clear" w:color="ffffff"/>
         <w:tcBorders>
           <w:top w:val="none" w:color="000000" w:sz="4" w:space="0"/>
           <w:left w:val="none" w:color="000000" w:sz="4" w:space="0"/>
@@ -3366,7 +3466,7 @@
         <w:color w:val="404040"/>
       </w:rPr>
       <w:tcPr>
-        <w:shd w:color="ffffff"/>
+        <w:shd w:val="clear" w:color="ffffff"/>
         <w:tcBorders>
           <w:top w:val="none" w:color="000000" w:sz="4" w:space="0"/>
           <w:left w:val="none" w:color="000000" w:sz="4" w:space="0"/>
@@ -3391,9 +3491,9 @@
       </w:tcPr>
     </w:tblStylePr>
   </w:style>
-  <w:style w:type="table" w:styleId="71">
+  <w:style w:type="table" w:styleId="709">
     <w:name w:val="Grid Table 3 - Accent 2"/>
-    <w:basedOn w:val="618"/>
+    <w:basedOn w:val="831"/>
     <w:uiPriority w:val="99"/>
     <w:pPr>
       <w:spacing w:after="0" w:line="240" w:lineRule="auto"/>
@@ -3437,7 +3537,7 @@
         <w:jc w:val="right"/>
       </w:pPr>
       <w:tcPr>
-        <w:shd w:color="ffffff"/>
+        <w:shd w:val="clear" w:color="ffffff"/>
         <w:tcBorders>
           <w:top w:val="none" w:color="000000" w:sz="4" w:space="0"/>
           <w:left w:val="none" w:color="000000" w:sz="4" w:space="0"/>
@@ -3467,7 +3567,7 @@
         <w:color w:val="404040"/>
       </w:rPr>
       <w:tcPr>
-        <w:shd w:color="ffffff"/>
+        <w:shd w:val="clear" w:color="ffffff"/>
         <w:tcBorders>
           <w:top w:val="none" w:color="000000" w:sz="4" w:space="0"/>
           <w:left w:val="none" w:color="000000" w:sz="4" w:space="0"/>
@@ -3492,9 +3592,9 @@
       </w:tcPr>
     </w:tblStylePr>
   </w:style>
-  <w:style w:type="table" w:styleId="72">
+  <w:style w:type="table" w:styleId="710">
     <w:name w:val="Grid Table 3 - Accent 3"/>
-    <w:basedOn w:val="618"/>
+    <w:basedOn w:val="831"/>
     <w:uiPriority w:val="99"/>
     <w:pPr>
       <w:spacing w:after="0" w:line="240" w:lineRule="auto"/>
@@ -3538,7 +3638,7 @@
         <w:jc w:val="right"/>
       </w:pPr>
       <w:tcPr>
-        <w:shd w:color="ffffff"/>
+        <w:shd w:val="clear" w:color="ffffff"/>
         <w:tcBorders>
           <w:top w:val="none" w:color="000000" w:sz="4" w:space="0"/>
           <w:left w:val="none" w:color="000000" w:sz="4" w:space="0"/>
@@ -3568,7 +3668,7 @@
         <w:color w:val="404040"/>
       </w:rPr>
       <w:tcPr>
-        <w:shd w:color="ffffff"/>
+        <w:shd w:val="clear" w:color="ffffff"/>
         <w:tcBorders>
           <w:top w:val="none" w:color="000000" w:sz="4" w:space="0"/>
           <w:left w:val="none" w:color="000000" w:sz="4" w:space="0"/>
@@ -3593,9 +3693,9 @@
       </w:tcPr>
     </w:tblStylePr>
   </w:style>
-  <w:style w:type="table" w:styleId="73">
+  <w:style w:type="table" w:styleId="711">
     <w:name w:val="Grid Table 3 - Accent 4"/>
-    <w:basedOn w:val="618"/>
+    <w:basedOn w:val="831"/>
     <w:uiPriority w:val="99"/>
     <w:pPr>
       <w:spacing w:after="0" w:line="240" w:lineRule="auto"/>
@@ -3639,7 +3739,7 @@
         <w:jc w:val="right"/>
       </w:pPr>
       <w:tcPr>
-        <w:shd w:color="ffffff"/>
+        <w:shd w:val="clear" w:color="ffffff"/>
         <w:tcBorders>
           <w:top w:val="none" w:color="000000" w:sz="4" w:space="0"/>
           <w:left w:val="none" w:color="000000" w:sz="4" w:space="0"/>
@@ -3669,7 +3769,7 @@
         <w:color w:val="404040"/>
       </w:rPr>
       <w:tcPr>
-        <w:shd w:color="ffffff"/>
+        <w:shd w:val="clear" w:color="ffffff"/>
         <w:tcBorders>
           <w:top w:val="none" w:color="000000" w:sz="4" w:space="0"/>
           <w:left w:val="none" w:color="000000" w:sz="4" w:space="0"/>
@@ -3694,9 +3794,9 @@
       </w:tcPr>
     </w:tblStylePr>
   </w:style>
-  <w:style w:type="table" w:styleId="74">
+  <w:style w:type="table" w:styleId="712">
     <w:name w:val="Grid Table 3 - Accent 5"/>
-    <w:basedOn w:val="618"/>
+    <w:basedOn w:val="831"/>
     <w:uiPriority w:val="99"/>
     <w:pPr>
       <w:spacing w:after="0" w:line="240" w:lineRule="auto"/>
@@ -3740,7 +3840,7 @@
         <w:jc w:val="right"/>
       </w:pPr>
       <w:tcPr>
-        <w:shd w:color="ffffff"/>
+        <w:shd w:val="clear" w:color="ffffff"/>
         <w:tcBorders>
           <w:top w:val="none" w:color="000000" w:sz="4" w:space="0"/>
           <w:left w:val="none" w:color="000000" w:sz="4" w:space="0"/>
@@ -3770,7 +3870,7 @@
         <w:color w:val="404040"/>
       </w:rPr>
       <w:tcPr>
-        <w:shd w:color="ffffff"/>
+        <w:shd w:val="clear" w:color="ffffff"/>
         <w:tcBorders>
           <w:top w:val="none" w:color="000000" w:sz="4" w:space="0"/>
           <w:left w:val="none" w:color="000000" w:sz="4" w:space="0"/>
@@ -3795,9 +3895,9 @@
       </w:tcPr>
     </w:tblStylePr>
   </w:style>
-  <w:style w:type="table" w:styleId="75">
+  <w:style w:type="table" w:styleId="713">
     <w:name w:val="Grid Table 3 - Accent 6"/>
-    <w:basedOn w:val="618"/>
+    <w:basedOn w:val="831"/>
     <w:uiPriority w:val="99"/>
     <w:pPr>
       <w:spacing w:after="0" w:line="240" w:lineRule="auto"/>
@@ -3841,7 +3941,7 @@
         <w:jc w:val="right"/>
       </w:pPr>
       <w:tcPr>
-        <w:shd w:color="ffffff"/>
+        <w:shd w:val="clear" w:color="ffffff"/>
         <w:tcBorders>
           <w:top w:val="none" w:color="000000" w:sz="4" w:space="0"/>
           <w:left w:val="none" w:color="000000" w:sz="4" w:space="0"/>
@@ -3871,7 +3971,7 @@
         <w:color w:val="404040"/>
       </w:rPr>
       <w:tcPr>
-        <w:shd w:color="ffffff"/>
+        <w:shd w:val="clear" w:color="ffffff"/>
         <w:tcBorders>
           <w:top w:val="none" w:color="000000" w:sz="4" w:space="0"/>
           <w:left w:val="none" w:color="000000" w:sz="4" w:space="0"/>
@@ -3896,9 +3996,9 @@
       </w:tcPr>
     </w:tblStylePr>
   </w:style>
-  <w:style w:type="table" w:styleId="76">
+  <w:style w:type="table" w:styleId="714">
     <w:name w:val="Grid Table 4"/>
-    <w:basedOn w:val="618"/>
+    <w:basedOn w:val="831"/>
     <w:uiPriority w:val="59"/>
     <w:pPr>
       <w:spacing w:after="0" w:line="240" w:lineRule="auto"/>
@@ -3977,9 +4077,9 @@
       </w:tcPr>
     </w:tblStylePr>
   </w:style>
-  <w:style w:type="table" w:styleId="77">
+  <w:style w:type="table" w:styleId="715">
     <w:name w:val="Grid Table 4 - Accent 1"/>
-    <w:basedOn w:val="618"/>
+    <w:basedOn w:val="831"/>
     <w:uiPriority w:val="59"/>
     <w:pPr>
       <w:spacing w:after="0" w:line="240" w:lineRule="auto"/>
@@ -4058,9 +4158,9 @@
       </w:tcPr>
     </w:tblStylePr>
   </w:style>
-  <w:style w:type="table" w:styleId="78">
+  <w:style w:type="table" w:styleId="716">
     <w:name w:val="Grid Table 4 - Accent 2"/>
-    <w:basedOn w:val="618"/>
+    <w:basedOn w:val="831"/>
     <w:uiPriority w:val="59"/>
     <w:pPr>
       <w:spacing w:after="0" w:line="240" w:lineRule="auto"/>
@@ -4139,9 +4239,9 @@
       </w:tcPr>
     </w:tblStylePr>
   </w:style>
-  <w:style w:type="table" w:styleId="79">
+  <w:style w:type="table" w:styleId="717">
     <w:name w:val="Grid Table 4 - Accent 3"/>
-    <w:basedOn w:val="618"/>
+    <w:basedOn w:val="831"/>
     <w:uiPriority w:val="59"/>
     <w:pPr>
       <w:spacing w:after="0" w:line="240" w:lineRule="auto"/>
@@ -4220,9 +4320,9 @@
       </w:tcPr>
     </w:tblStylePr>
   </w:style>
-  <w:style w:type="table" w:styleId="80">
+  <w:style w:type="table" w:styleId="718">
     <w:name w:val="Grid Table 4 - Accent 4"/>
-    <w:basedOn w:val="618"/>
+    <w:basedOn w:val="831"/>
     <w:uiPriority w:val="59"/>
     <w:pPr>
       <w:spacing w:after="0" w:line="240" w:lineRule="auto"/>
@@ -4301,9 +4401,9 @@
       </w:tcPr>
     </w:tblStylePr>
   </w:style>
-  <w:style w:type="table" w:styleId="81">
+  <w:style w:type="table" w:styleId="719">
     <w:name w:val="Grid Table 4 - Accent 5"/>
-    <w:basedOn w:val="618"/>
+    <w:basedOn w:val="831"/>
     <w:uiPriority w:val="59"/>
     <w:pPr>
       <w:spacing w:after="0" w:line="240" w:lineRule="auto"/>
@@ -4382,9 +4482,9 @@
       </w:tcPr>
     </w:tblStylePr>
   </w:style>
-  <w:style w:type="table" w:styleId="82">
+  <w:style w:type="table" w:styleId="720">
     <w:name w:val="Grid Table 4 - Accent 6"/>
-    <w:basedOn w:val="618"/>
+    <w:basedOn w:val="831"/>
     <w:uiPriority w:val="59"/>
     <w:pPr>
       <w:spacing w:after="0" w:line="240" w:lineRule="auto"/>
@@ -4463,9 +4563,9 @@
       </w:tcPr>
     </w:tblStylePr>
   </w:style>
-  <w:style w:type="table" w:styleId="83">
+  <w:style w:type="table" w:styleId="721">
     <w:name w:val="Grid Table 5 Dark"/>
-    <w:basedOn w:val="618"/>
+    <w:basedOn w:val="831"/>
     <w:uiPriority w:val="99"/>
     <w:pPr>
       <w:spacing w:after="0" w:line="240" w:lineRule="auto"/>
@@ -4542,9 +4642,9 @@
       </w:tcPr>
     </w:tblStylePr>
   </w:style>
-  <w:style w:type="table" w:styleId="84">
+  <w:style w:type="table" w:styleId="722">
     <w:name w:val="Grid Table 5 Dark- Accent 1"/>
-    <w:basedOn w:val="618"/>
+    <w:basedOn w:val="831"/>
     <w:uiPriority w:val="99"/>
     <w:pPr>
       <w:spacing w:after="0" w:line="240" w:lineRule="auto"/>
@@ -4621,9 +4721,9 @@
       </w:tcPr>
     </w:tblStylePr>
   </w:style>
-  <w:style w:type="table" w:styleId="85">
+  <w:style w:type="table" w:styleId="723">
     <w:name w:val="Grid Table 5 Dark - Accent 2"/>
-    <w:basedOn w:val="618"/>
+    <w:basedOn w:val="831"/>
     <w:uiPriority w:val="99"/>
     <w:pPr>
       <w:spacing w:after="0" w:line="240" w:lineRule="auto"/>
@@ -4700,9 +4800,9 @@
       </w:tcPr>
     </w:tblStylePr>
   </w:style>
-  <w:style w:type="table" w:styleId="86">
+  <w:style w:type="table" w:styleId="724">
     <w:name w:val="Grid Table 5 Dark - Accent 3"/>
-    <w:basedOn w:val="618"/>
+    <w:basedOn w:val="831"/>
     <w:uiPriority w:val="99"/>
     <w:pPr>
       <w:spacing w:after="0" w:line="240" w:lineRule="auto"/>
@@ -4779,9 +4879,9 @@
       </w:tcPr>
     </w:tblStylePr>
   </w:style>
-  <w:style w:type="table" w:styleId="87">
+  <w:style w:type="table" w:styleId="725">
     <w:name w:val="Grid Table 5 Dark- Accent 4"/>
-    <w:basedOn w:val="618"/>
+    <w:basedOn w:val="831"/>
     <w:uiPriority w:val="99"/>
     <w:pPr>
       <w:spacing w:after="0" w:line="240" w:lineRule="auto"/>
@@ -4858,9 +4958,9 @@
       </w:tcPr>
     </w:tblStylePr>
   </w:style>
-  <w:style w:type="table" w:styleId="88">
+  <w:style w:type="table" w:styleId="726">
     <w:name w:val="Grid Table 5 Dark - Accent 5"/>
-    <w:basedOn w:val="618"/>
+    <w:basedOn w:val="831"/>
     <w:uiPriority w:val="99"/>
     <w:pPr>
       <w:spacing w:after="0" w:line="240" w:lineRule="auto"/>
@@ -4937,9 +5037,9 @@
       </w:tcPr>
     </w:tblStylePr>
   </w:style>
-  <w:style w:type="table" w:styleId="89">
+  <w:style w:type="table" w:styleId="727">
     <w:name w:val="Grid Table 5 Dark - Accent 6"/>
-    <w:basedOn w:val="618"/>
+    <w:basedOn w:val="831"/>
     <w:uiPriority w:val="99"/>
     <w:pPr>
       <w:spacing w:after="0" w:line="240" w:lineRule="auto"/>
@@ -5016,9 +5116,9 @@
       </w:tcPr>
     </w:tblStylePr>
   </w:style>
-  <w:style w:type="table" w:styleId="90">
+  <w:style w:type="table" w:styleId="728">
     <w:name w:val="Grid Table 6 Colorful"/>
-    <w:basedOn w:val="618"/>
+    <w:basedOn w:val="831"/>
     <w:uiPriority w:val="99"/>
     <w:pPr>
       <w:spacing w:after="0" w:line="240" w:lineRule="auto"/>
@@ -5095,9 +5195,9 @@
       </w:rPr>
     </w:tblStylePr>
   </w:style>
-  <w:style w:type="table" w:styleId="91">
+  <w:style w:type="table" w:styleId="729">
     <w:name w:val="Grid Table 6 Colorful - Accent 1"/>
-    <w:basedOn w:val="618"/>
+    <w:basedOn w:val="831"/>
     <w:uiPriority w:val="99"/>
     <w:pPr>
       <w:spacing w:after="0" w:line="240" w:lineRule="auto"/>
@@ -5174,9 +5274,9 @@
       </w:rPr>
     </w:tblStylePr>
   </w:style>
-  <w:style w:type="table" w:styleId="92">
+  <w:style w:type="table" w:styleId="730">
     <w:name w:val="Grid Table 6 Colorful - Accent 2"/>
-    <w:basedOn w:val="618"/>
+    <w:basedOn w:val="831"/>
     <w:uiPriority w:val="99"/>
     <w:pPr>
       <w:spacing w:after="0" w:line="240" w:lineRule="auto"/>
@@ -5253,9 +5353,9 @@
       </w:rPr>
     </w:tblStylePr>
   </w:style>
-  <w:style w:type="table" w:styleId="93">
+  <w:style w:type="table" w:styleId="731">
     <w:name w:val="Grid Table 6 Colorful - Accent 3"/>
-    <w:basedOn w:val="618"/>
+    <w:basedOn w:val="831"/>
     <w:uiPriority w:val="99"/>
     <w:pPr>
       <w:spacing w:after="0" w:line="240" w:lineRule="auto"/>
@@ -5332,9 +5432,9 @@
       </w:rPr>
     </w:tblStylePr>
   </w:style>
-  <w:style w:type="table" w:styleId="94">
+  <w:style w:type="table" w:styleId="732">
     <w:name w:val="Grid Table 6 Colorful - Accent 4"/>
-    <w:basedOn w:val="618"/>
+    <w:basedOn w:val="831"/>
     <w:uiPriority w:val="99"/>
     <w:pPr>
       <w:spacing w:after="0" w:line="240" w:lineRule="auto"/>
@@ -5411,9 +5511,9 @@
       </w:rPr>
     </w:tblStylePr>
   </w:style>
-  <w:style w:type="table" w:styleId="95">
+  <w:style w:type="table" w:styleId="733">
     <w:name w:val="Grid Table 6 Colorful - Accent 5"/>
-    <w:basedOn w:val="618"/>
+    <w:basedOn w:val="831"/>
     <w:uiPriority w:val="99"/>
     <w:pPr>
       <w:spacing w:after="0" w:line="240" w:lineRule="auto"/>
@@ -5490,9 +5590,9 @@
       </w:rPr>
     </w:tblStylePr>
   </w:style>
-  <w:style w:type="table" w:styleId="96">
+  <w:style w:type="table" w:styleId="734">
     <w:name w:val="Grid Table 6 Colorful - Accent 6"/>
-    <w:basedOn w:val="618"/>
+    <w:basedOn w:val="831"/>
     <w:uiPriority w:val="99"/>
     <w:pPr>
       <w:spacing w:after="0" w:line="240" w:lineRule="auto"/>
@@ -5569,9 +5669,9 @@
       </w:rPr>
     </w:tblStylePr>
   </w:style>
-  <w:style w:type="table" w:styleId="97">
+  <w:style w:type="table" w:styleId="735">
     <w:name w:val="Grid Table 7 Colorful"/>
-    <w:basedOn w:val="618"/>
+    <w:basedOn w:val="831"/>
     <w:uiPriority w:val="99"/>
     <w:pPr>
       <w:spacing w:after="0" w:line="240" w:lineRule="auto"/>
@@ -5620,11 +5720,11 @@
         <w:jc w:val="right"/>
       </w:pPr>
       <w:tcPr>
-        <w:shd w:color="ffffff"/>
-        <w:tcBorders>
-          <w:top w:val="none"/>
-          <w:left w:val="none"/>
-          <w:bottom w:val="none"/>
+        <w:shd w:val="clear" w:color="ffffff"/>
+        <w:tcBorders>
+          <w:top w:val="none" w:color="000000" w:sz="4" w:space="0"/>
+          <w:left w:val="none" w:color="000000" w:sz="4" w:space="0"/>
+          <w:bottom w:val="none" w:color="000000" w:sz="4" w:space="0"/>
           <w:right w:val="single" w:color="000000" w:themeColor="text1" w:themeTint="80" w:sz="4" w:space="0"/>
         </w:tcBorders>
       </w:tcPr>
@@ -5639,10 +5739,10 @@
       <w:tcPr>
         <w:shd w:val="clear" w:color="ffffff" w:themeColor="light1" w:fill="ffffff" w:themeFill="light1"/>
         <w:tcBorders>
-          <w:top w:val="none"/>
-          <w:left w:val="none"/>
+          <w:top w:val="none" w:color="000000" w:sz="4" w:space="0"/>
+          <w:left w:val="none" w:color="000000" w:sz="4" w:space="0"/>
           <w:bottom w:val="single" w:color="000000" w:themeColor="text1" w:themeTint="80" w:sz="4" w:space="0"/>
-          <w:right w:val="none"/>
+          <w:right w:val="none" w:color="000000" w:sz="4" w:space="0"/>
         </w:tcBorders>
       </w:tcPr>
     </w:tblStylePr>
@@ -5654,12 +5754,12 @@
         <w:sz w:val="22"/>
       </w:rPr>
       <w:tcPr>
-        <w:shd w:color="ffffff"/>
-        <w:tcBorders>
-          <w:top w:val="none"/>
+        <w:shd w:val="clear" w:color="ffffff"/>
+        <w:tcBorders>
+          <w:top w:val="none" w:color="000000" w:sz="4" w:space="0"/>
           <w:left w:val="single" w:color="000000" w:themeColor="text1" w:themeTint="80" w:sz="4" w:space="0"/>
-          <w:bottom w:val="none"/>
-          <w:right w:val="none"/>
+          <w:bottom w:val="none" w:color="000000" w:sz="4" w:space="0"/>
+          <w:right w:val="none" w:color="000000" w:sz="4" w:space="0"/>
         </w:tcBorders>
       </w:tcPr>
     </w:tblStylePr>
@@ -5674,16 +5774,16 @@
         <w:shd w:val="clear" w:color="ffffff" w:themeColor="light1" w:fill="ffffff" w:themeFill="light1"/>
         <w:tcBorders>
           <w:top w:val="single" w:color="000000" w:themeColor="text1" w:themeTint="80" w:sz="4" w:space="0"/>
-          <w:left w:val="none"/>
-          <w:bottom w:val="none"/>
-          <w:right w:val="none"/>
-        </w:tcBorders>
-      </w:tcPr>
-    </w:tblStylePr>
-  </w:style>
-  <w:style w:type="table" w:styleId="98">
+          <w:left w:val="none" w:color="000000" w:sz="4" w:space="0"/>
+          <w:bottom w:val="none" w:color="000000" w:sz="4" w:space="0"/>
+          <w:right w:val="none" w:color="000000" w:sz="4" w:space="0"/>
+        </w:tcBorders>
+      </w:tcPr>
+    </w:tblStylePr>
+  </w:style>
+  <w:style w:type="table" w:styleId="736">
     <w:name w:val="Grid Table 7 Colorful - Accent 1"/>
-    <w:basedOn w:val="618"/>
+    <w:basedOn w:val="831"/>
     <w:uiPriority w:val="99"/>
     <w:pPr>
       <w:spacing w:after="0" w:line="240" w:lineRule="auto"/>
@@ -5732,11 +5832,11 @@
         <w:jc w:val="right"/>
       </w:pPr>
       <w:tcPr>
-        <w:shd w:color="ffffff"/>
-        <w:tcBorders>
-          <w:top w:val="none"/>
-          <w:left w:val="none"/>
-          <w:bottom w:val="none"/>
+        <w:shd w:val="clear" w:color="ffffff"/>
+        <w:tcBorders>
+          <w:top w:val="none" w:color="000000" w:sz="4" w:space="0"/>
+          <w:left w:val="none" w:color="000000" w:sz="4" w:space="0"/>
+          <w:bottom w:val="none" w:color="000000" w:sz="4" w:space="0"/>
           <w:right w:val="single" w:color="000000" w:themeColor="accent1" w:themeTint="80" w:sz="4" w:space="0"/>
         </w:tcBorders>
       </w:tcPr>
@@ -5751,10 +5851,10 @@
       <w:tcPr>
         <w:shd w:val="clear" w:color="ffffff" w:themeColor="light1" w:fill="ffffff" w:themeFill="light1"/>
         <w:tcBorders>
-          <w:top w:val="none"/>
-          <w:left w:val="none"/>
+          <w:top w:val="none" w:color="000000" w:sz="4" w:space="0"/>
+          <w:left w:val="none" w:color="000000" w:sz="4" w:space="0"/>
           <w:bottom w:val="single" w:color="000000" w:themeColor="accent1" w:themeTint="80" w:sz="4" w:space="0"/>
-          <w:right w:val="none"/>
+          <w:right w:val="none" w:color="000000" w:sz="4" w:space="0"/>
         </w:tcBorders>
       </w:tcPr>
     </w:tblStylePr>
@@ -5766,12 +5866,12 @@
         <w:sz w:val="22"/>
       </w:rPr>
       <w:tcPr>
-        <w:shd w:color="ffffff"/>
-        <w:tcBorders>
-          <w:top w:val="none"/>
+        <w:shd w:val="clear" w:color="ffffff"/>
+        <w:tcBorders>
+          <w:top w:val="none" w:color="000000" w:sz="4" w:space="0"/>
           <w:left w:val="single" w:color="000000" w:themeColor="accent1" w:themeTint="80" w:sz="4" w:space="0"/>
-          <w:bottom w:val="none"/>
-          <w:right w:val="none"/>
+          <w:bottom w:val="none" w:color="000000" w:sz="4" w:space="0"/>
+          <w:right w:val="none" w:color="000000" w:sz="4" w:space="0"/>
         </w:tcBorders>
       </w:tcPr>
     </w:tblStylePr>
@@ -5786,16 +5886,16 @@
         <w:shd w:val="clear" w:color="ffffff" w:themeColor="light1" w:fill="ffffff" w:themeFill="light1"/>
         <w:tcBorders>
           <w:top w:val="single" w:color="000000" w:themeColor="accent1" w:themeTint="80" w:sz="4" w:space="0"/>
-          <w:left w:val="none"/>
-          <w:bottom w:val="none"/>
-          <w:right w:val="none"/>
-        </w:tcBorders>
-      </w:tcPr>
-    </w:tblStylePr>
-  </w:style>
-  <w:style w:type="table" w:styleId="99">
+          <w:left w:val="none" w:color="000000" w:sz="4" w:space="0"/>
+          <w:bottom w:val="none" w:color="000000" w:sz="4" w:space="0"/>
+          <w:right w:val="none" w:color="000000" w:sz="4" w:space="0"/>
+        </w:tcBorders>
+      </w:tcPr>
+    </w:tblStylePr>
+  </w:style>
+  <w:style w:type="table" w:styleId="737">
     <w:name w:val="Grid Table 7 Colorful - Accent 2"/>
-    <w:basedOn w:val="618"/>
+    <w:basedOn w:val="831"/>
     <w:uiPriority w:val="99"/>
     <w:pPr>
       <w:spacing w:after="0" w:line="240" w:lineRule="auto"/>
@@ -5844,11 +5944,11 @@
         <w:jc w:val="right"/>
       </w:pPr>
       <w:tcPr>
-        <w:shd w:color="ffffff"/>
-        <w:tcBorders>
-          <w:top w:val="none"/>
-          <w:left w:val="none"/>
-          <w:bottom w:val="none"/>
+        <w:shd w:val="clear" w:color="ffffff"/>
+        <w:tcBorders>
+          <w:top w:val="none" w:color="000000" w:sz="4" w:space="0"/>
+          <w:left w:val="none" w:color="000000" w:sz="4" w:space="0"/>
+          <w:bottom w:val="none" w:color="000000" w:sz="4" w:space="0"/>
           <w:right w:val="single" w:color="000000" w:themeColor="accent2" w:themeTint="97" w:sz="4" w:space="0"/>
         </w:tcBorders>
       </w:tcPr>
@@ -5863,10 +5963,10 @@
       <w:tcPr>
         <w:shd w:val="clear" w:color="ffffff" w:themeColor="light1" w:fill="ffffff" w:themeFill="light1"/>
         <w:tcBorders>
-          <w:top w:val="none"/>
-          <w:left w:val="none"/>
+          <w:top w:val="none" w:color="000000" w:sz="4" w:space="0"/>
+          <w:left w:val="none" w:color="000000" w:sz="4" w:space="0"/>
           <w:bottom w:val="single" w:color="000000" w:themeColor="accent2" w:themeTint="97" w:sz="4" w:space="0"/>
-          <w:right w:val="none"/>
+          <w:right w:val="none" w:color="000000" w:sz="4" w:space="0"/>
         </w:tcBorders>
       </w:tcPr>
     </w:tblStylePr>
@@ -5878,12 +5978,12 @@
         <w:sz w:val="22"/>
       </w:rPr>
       <w:tcPr>
-        <w:shd w:color="ffffff"/>
-        <w:tcBorders>
-          <w:top w:val="none"/>
+        <w:shd w:val="clear" w:color="ffffff"/>
+        <w:tcBorders>
+          <w:top w:val="none" w:color="000000" w:sz="4" w:space="0"/>
           <w:left w:val="single" w:color="000000" w:themeColor="accent2" w:themeTint="97" w:sz="4" w:space="0"/>
-          <w:bottom w:val="none"/>
-          <w:right w:val="none"/>
+          <w:bottom w:val="none" w:color="000000" w:sz="4" w:space="0"/>
+          <w:right w:val="none" w:color="000000" w:sz="4" w:space="0"/>
         </w:tcBorders>
       </w:tcPr>
     </w:tblStylePr>
@@ -5898,16 +5998,16 @@
         <w:shd w:val="clear" w:color="ffffff" w:themeColor="light1" w:fill="ffffff" w:themeFill="light1"/>
         <w:tcBorders>
           <w:top w:val="single" w:color="000000" w:themeColor="accent2" w:themeTint="97" w:sz="4" w:space="0"/>
-          <w:left w:val="none"/>
-          <w:bottom w:val="none"/>
-          <w:right w:val="none"/>
-        </w:tcBorders>
-      </w:tcPr>
-    </w:tblStylePr>
-  </w:style>
-  <w:style w:type="table" w:styleId="100">
+          <w:left w:val="none" w:color="000000" w:sz="4" w:space="0"/>
+          <w:bottom w:val="none" w:color="000000" w:sz="4" w:space="0"/>
+          <w:right w:val="none" w:color="000000" w:sz="4" w:space="0"/>
+        </w:tcBorders>
+      </w:tcPr>
+    </w:tblStylePr>
+  </w:style>
+  <w:style w:type="table" w:styleId="738">
     <w:name w:val="Grid Table 7 Colorful - Accent 3"/>
-    <w:basedOn w:val="618"/>
+    <w:basedOn w:val="831"/>
     <w:uiPriority w:val="99"/>
     <w:pPr>
       <w:spacing w:after="0" w:line="240" w:lineRule="auto"/>
@@ -5956,11 +6056,11 @@
         <w:jc w:val="right"/>
       </w:pPr>
       <w:tcPr>
-        <w:shd w:color="ffffff"/>
-        <w:tcBorders>
-          <w:top w:val="none"/>
-          <w:left w:val="none"/>
-          <w:bottom w:val="none"/>
+        <w:shd w:val="clear" w:color="ffffff"/>
+        <w:tcBorders>
+          <w:top w:val="none" w:color="000000" w:sz="4" w:space="0"/>
+          <w:left w:val="none" w:color="000000" w:sz="4" w:space="0"/>
+          <w:bottom w:val="none" w:color="000000" w:sz="4" w:space="0"/>
           <w:right w:val="single" w:color="000000" w:themeColor="accent3" w:themeTint="FE" w:sz="4" w:space="0"/>
         </w:tcBorders>
       </w:tcPr>
@@ -5975,10 +6075,10 @@
       <w:tcPr>
         <w:shd w:val="clear" w:color="ffffff" w:themeColor="light1" w:fill="ffffff" w:themeFill="light1"/>
         <w:tcBorders>
-          <w:top w:val="none"/>
-          <w:left w:val="none"/>
+          <w:top w:val="none" w:color="000000" w:sz="4" w:space="0"/>
+          <w:left w:val="none" w:color="000000" w:sz="4" w:space="0"/>
           <w:bottom w:val="single" w:color="000000" w:themeColor="accent3" w:themeTint="FE" w:sz="4" w:space="0"/>
-          <w:right w:val="none"/>
+          <w:right w:val="none" w:color="000000" w:sz="4" w:space="0"/>
         </w:tcBorders>
       </w:tcPr>
     </w:tblStylePr>
@@ -5990,12 +6090,12 @@
         <w:sz w:val="22"/>
       </w:rPr>
       <w:tcPr>
-        <w:shd w:color="ffffff"/>
-        <w:tcBorders>
-          <w:top w:val="none"/>
+        <w:shd w:val="clear" w:color="ffffff"/>
+        <w:tcBorders>
+          <w:top w:val="none" w:color="000000" w:sz="4" w:space="0"/>
           <w:left w:val="single" w:color="000000" w:themeColor="accent3" w:themeTint="FE" w:sz="4" w:space="0"/>
-          <w:bottom w:val="none"/>
-          <w:right w:val="none"/>
+          <w:bottom w:val="none" w:color="000000" w:sz="4" w:space="0"/>
+          <w:right w:val="none" w:color="000000" w:sz="4" w:space="0"/>
         </w:tcBorders>
       </w:tcPr>
     </w:tblStylePr>
@@ -6010,16 +6110,16 @@
         <w:shd w:val="clear" w:color="ffffff" w:themeColor="light1" w:fill="ffffff" w:themeFill="light1"/>
         <w:tcBorders>
           <w:top w:val="single" w:color="000000" w:themeColor="accent3" w:themeTint="FE" w:sz="4" w:space="0"/>
-          <w:left w:val="none"/>
-          <w:bottom w:val="none"/>
-          <w:right w:val="none"/>
-        </w:tcBorders>
-      </w:tcPr>
-    </w:tblStylePr>
-  </w:style>
-  <w:style w:type="table" w:styleId="101">
+          <w:left w:val="none" w:color="000000" w:sz="4" w:space="0"/>
+          <w:bottom w:val="none" w:color="000000" w:sz="4" w:space="0"/>
+          <w:right w:val="none" w:color="000000" w:sz="4" w:space="0"/>
+        </w:tcBorders>
+      </w:tcPr>
+    </w:tblStylePr>
+  </w:style>
+  <w:style w:type="table" w:styleId="739">
     <w:name w:val="Grid Table 7 Colorful - Accent 4"/>
-    <w:basedOn w:val="618"/>
+    <w:basedOn w:val="831"/>
     <w:uiPriority w:val="99"/>
     <w:pPr>
       <w:spacing w:after="0" w:line="240" w:lineRule="auto"/>
@@ -6068,11 +6168,11 @@
         <w:jc w:val="right"/>
       </w:pPr>
       <w:tcPr>
-        <w:shd w:color="ffffff"/>
-        <w:tcBorders>
-          <w:top w:val="none"/>
-          <w:left w:val="none"/>
-          <w:bottom w:val="none"/>
+        <w:shd w:val="clear" w:color="ffffff"/>
+        <w:tcBorders>
+          <w:top w:val="none" w:color="000000" w:sz="4" w:space="0"/>
+          <w:left w:val="none" w:color="000000" w:sz="4" w:space="0"/>
+          <w:bottom w:val="none" w:color="000000" w:sz="4" w:space="0"/>
           <w:right w:val="single" w:color="000000" w:themeColor="accent4" w:themeTint="9A" w:sz="4" w:space="0"/>
         </w:tcBorders>
       </w:tcPr>
@@ -6087,10 +6187,10 @@
       <w:tcPr>
         <w:shd w:val="clear" w:color="ffffff" w:themeColor="light1" w:fill="ffffff" w:themeFill="light1"/>
         <w:tcBorders>
-          <w:top w:val="none"/>
-          <w:left w:val="none"/>
+          <w:top w:val="none" w:color="000000" w:sz="4" w:space="0"/>
+          <w:left w:val="none" w:color="000000" w:sz="4" w:space="0"/>
           <w:bottom w:val="single" w:color="000000" w:themeColor="accent4" w:themeTint="9A" w:sz="4" w:space="0"/>
-          <w:right w:val="none"/>
+          <w:right w:val="none" w:color="000000" w:sz="4" w:space="0"/>
         </w:tcBorders>
       </w:tcPr>
     </w:tblStylePr>
@@ -6102,12 +6202,12 @@
         <w:sz w:val="22"/>
       </w:rPr>
       <w:tcPr>
-        <w:shd w:color="ffffff"/>
-        <w:tcBorders>
-          <w:top w:val="none"/>
+        <w:shd w:val="clear" w:color="ffffff"/>
+        <w:tcBorders>
+          <w:top w:val="none" w:color="000000" w:sz="4" w:space="0"/>
           <w:left w:val="single" w:color="000000" w:themeColor="accent4" w:themeTint="9A" w:sz="4" w:space="0"/>
-          <w:bottom w:val="none"/>
-          <w:right w:val="none"/>
+          <w:bottom w:val="none" w:color="000000" w:sz="4" w:space="0"/>
+          <w:right w:val="none" w:color="000000" w:sz="4" w:space="0"/>
         </w:tcBorders>
       </w:tcPr>
     </w:tblStylePr>
@@ -6122,16 +6222,16 @@
         <w:shd w:val="clear" w:color="ffffff" w:themeColor="light1" w:fill="ffffff" w:themeFill="light1"/>
         <w:tcBorders>
           <w:top w:val="single" w:color="000000" w:themeColor="accent4" w:themeTint="9A" w:sz="4" w:space="0"/>
-          <w:left w:val="none"/>
-          <w:bottom w:val="none"/>
-          <w:right w:val="none"/>
-        </w:tcBorders>
-      </w:tcPr>
-    </w:tblStylePr>
-  </w:style>
-  <w:style w:type="table" w:styleId="102">
+          <w:left w:val="none" w:color="000000" w:sz="4" w:space="0"/>
+          <w:bottom w:val="none" w:color="000000" w:sz="4" w:space="0"/>
+          <w:right w:val="none" w:color="000000" w:sz="4" w:space="0"/>
+        </w:tcBorders>
+      </w:tcPr>
+    </w:tblStylePr>
+  </w:style>
+  <w:style w:type="table" w:styleId="740">
     <w:name w:val="Grid Table 7 Colorful - Accent 5"/>
-    <w:basedOn w:val="618"/>
+    <w:basedOn w:val="831"/>
     <w:uiPriority w:val="99"/>
     <w:pPr>
       <w:spacing w:after="0" w:line="240" w:lineRule="auto"/>
@@ -6180,11 +6280,11 @@
         <w:jc w:val="right"/>
       </w:pPr>
       <w:tcPr>
-        <w:shd w:color="ffffff"/>
-        <w:tcBorders>
-          <w:top w:val="none"/>
-          <w:left w:val="none"/>
-          <w:bottom w:val="none"/>
+        <w:shd w:val="clear" w:color="ffffff"/>
+        <w:tcBorders>
+          <w:top w:val="none" w:color="000000" w:sz="4" w:space="0"/>
+          <w:left w:val="none" w:color="000000" w:sz="4" w:space="0"/>
+          <w:bottom w:val="none" w:color="000000" w:sz="4" w:space="0"/>
           <w:right w:val="single" w:color="000000" w:themeColor="accent5" w:themeTint="90" w:sz="4" w:space="0"/>
         </w:tcBorders>
       </w:tcPr>
@@ -6199,10 +6299,10 @@
       <w:tcPr>
         <w:shd w:val="clear" w:color="ffffff" w:themeColor="light1" w:fill="ffffff" w:themeFill="light1"/>
         <w:tcBorders>
-          <w:top w:val="none"/>
-          <w:left w:val="none"/>
+          <w:top w:val="none" w:color="000000" w:sz="4" w:space="0"/>
+          <w:left w:val="none" w:color="000000" w:sz="4" w:space="0"/>
           <w:bottom w:val="single" w:color="000000" w:themeColor="accent5" w:themeTint="90" w:sz="4" w:space="0"/>
-          <w:right w:val="none"/>
+          <w:right w:val="none" w:color="000000" w:sz="4" w:space="0"/>
         </w:tcBorders>
       </w:tcPr>
     </w:tblStylePr>
@@ -6214,12 +6314,12 @@
         <w:sz w:val="22"/>
       </w:rPr>
       <w:tcPr>
-        <w:shd w:color="ffffff"/>
-        <w:tcBorders>
-          <w:top w:val="none"/>
+        <w:shd w:val="clear" w:color="ffffff"/>
+        <w:tcBorders>
+          <w:top w:val="none" w:color="000000" w:sz="4" w:space="0"/>
           <w:left w:val="single" w:color="000000" w:themeColor="accent5" w:themeTint="90" w:sz="4" w:space="0"/>
-          <w:bottom w:val="none"/>
-          <w:right w:val="none"/>
+          <w:bottom w:val="none" w:color="000000" w:sz="4" w:space="0"/>
+          <w:right w:val="none" w:color="000000" w:sz="4" w:space="0"/>
         </w:tcBorders>
       </w:tcPr>
     </w:tblStylePr>
@@ -6234,16 +6334,16 @@
         <w:shd w:val="clear" w:color="ffffff" w:themeColor="light1" w:fill="ffffff" w:themeFill="light1"/>
         <w:tcBorders>
           <w:top w:val="single" w:color="000000" w:themeColor="accent5" w:themeTint="90" w:sz="4" w:space="0"/>
-          <w:left w:val="none"/>
-          <w:bottom w:val="none"/>
-          <w:right w:val="none"/>
-        </w:tcBorders>
-      </w:tcPr>
-    </w:tblStylePr>
-  </w:style>
-  <w:style w:type="table" w:styleId="103">
+          <w:left w:val="none" w:color="000000" w:sz="4" w:space="0"/>
+          <w:bottom w:val="none" w:color="000000" w:sz="4" w:space="0"/>
+          <w:right w:val="none" w:color="000000" w:sz="4" w:space="0"/>
+        </w:tcBorders>
+      </w:tcPr>
+    </w:tblStylePr>
+  </w:style>
+  <w:style w:type="table" w:styleId="741">
     <w:name w:val="Grid Table 7 Colorful - Accent 6"/>
-    <w:basedOn w:val="618"/>
+    <w:basedOn w:val="831"/>
     <w:uiPriority w:val="99"/>
     <w:pPr>
       <w:spacing w:after="0" w:line="240" w:lineRule="auto"/>
@@ -6292,11 +6392,11 @@
         <w:jc w:val="right"/>
       </w:pPr>
       <w:tcPr>
-        <w:shd w:color="ffffff"/>
-        <w:tcBorders>
-          <w:top w:val="none"/>
-          <w:left w:val="none"/>
-          <w:bottom w:val="none"/>
+        <w:shd w:val="clear" w:color="ffffff"/>
+        <w:tcBorders>
+          <w:top w:val="none" w:color="000000" w:sz="4" w:space="0"/>
+          <w:left w:val="none" w:color="000000" w:sz="4" w:space="0"/>
+          <w:bottom w:val="none" w:color="000000" w:sz="4" w:space="0"/>
           <w:right w:val="single" w:color="000000" w:themeColor="accent6" w:themeTint="90" w:sz="4" w:space="0"/>
         </w:tcBorders>
       </w:tcPr>
@@ -6311,10 +6411,10 @@
       <w:tcPr>
         <w:shd w:val="clear" w:color="ffffff" w:themeColor="light1" w:fill="ffffff" w:themeFill="light1"/>
         <w:tcBorders>
-          <w:top w:val="none"/>
-          <w:left w:val="none"/>
+          <w:top w:val="none" w:color="000000" w:sz="4" w:space="0"/>
+          <w:left w:val="none" w:color="000000" w:sz="4" w:space="0"/>
           <w:bottom w:val="single" w:color="000000" w:themeColor="accent6" w:themeTint="90" w:sz="4" w:space="0"/>
-          <w:right w:val="none"/>
+          <w:right w:val="none" w:color="000000" w:sz="4" w:space="0"/>
         </w:tcBorders>
       </w:tcPr>
     </w:tblStylePr>
@@ -6326,12 +6426,12 @@
         <w:sz w:val="22"/>
       </w:rPr>
       <w:tcPr>
-        <w:shd w:color="ffffff"/>
-        <w:tcBorders>
-          <w:top w:val="none"/>
+        <w:shd w:val="clear" w:color="ffffff"/>
+        <w:tcBorders>
+          <w:top w:val="none" w:color="000000" w:sz="4" w:space="0"/>
           <w:left w:val="single" w:color="000000" w:themeColor="accent6" w:themeTint="90" w:sz="4" w:space="0"/>
-          <w:bottom w:val="none"/>
-          <w:right w:val="none"/>
+          <w:bottom w:val="none" w:color="000000" w:sz="4" w:space="0"/>
+          <w:right w:val="none" w:color="000000" w:sz="4" w:space="0"/>
         </w:tcBorders>
       </w:tcPr>
     </w:tblStylePr>
@@ -6346,16 +6446,16 @@
         <w:shd w:val="clear" w:color="ffffff" w:themeColor="light1" w:fill="ffffff" w:themeFill="light1"/>
         <w:tcBorders>
           <w:top w:val="single" w:color="000000" w:themeColor="accent6" w:themeTint="90" w:sz="4" w:space="0"/>
-          <w:left w:val="none"/>
-          <w:bottom w:val="none"/>
-          <w:right w:val="none"/>
-        </w:tcBorders>
-      </w:tcPr>
-    </w:tblStylePr>
-  </w:style>
-  <w:style w:type="table" w:styleId="104">
+          <w:left w:val="none" w:color="000000" w:sz="4" w:space="0"/>
+          <w:bottom w:val="none" w:color="000000" w:sz="4" w:space="0"/>
+          <w:right w:val="none" w:color="000000" w:sz="4" w:space="0"/>
+        </w:tcBorders>
+      </w:tcPr>
+    </w:tblStylePr>
+  </w:style>
+  <w:style w:type="table" w:styleId="742">
     <w:name w:val="List Table 1 Light"/>
-    <w:basedOn w:val="618"/>
+    <w:basedOn w:val="831"/>
     <w:uiPriority w:val="99"/>
     <w:pPr>
       <w:spacing w:after="0" w:line="240" w:lineRule="auto"/>
@@ -6416,9 +6516,9 @@
       </w:tcPr>
     </w:tblStylePr>
   </w:style>
-  <w:style w:type="table" w:styleId="105">
+  <w:style w:type="table" w:styleId="743">
     <w:name w:val="List Table 1 Light - Accent 1"/>
-    <w:basedOn w:val="618"/>
+    <w:basedOn w:val="831"/>
     <w:uiPriority w:val="99"/>
     <w:pPr>
       <w:spacing w:after="0" w:line="240" w:lineRule="auto"/>
@@ -6479,9 +6579,9 @@
       </w:tcPr>
     </w:tblStylePr>
   </w:style>
-  <w:style w:type="table" w:styleId="106">
+  <w:style w:type="table" w:styleId="744">
     <w:name w:val="List Table 1 Light - Accent 2"/>
-    <w:basedOn w:val="618"/>
+    <w:basedOn w:val="831"/>
     <w:uiPriority w:val="99"/>
     <w:pPr>
       <w:spacing w:after="0" w:line="240" w:lineRule="auto"/>
@@ -6542,9 +6642,9 @@
       </w:tcPr>
     </w:tblStylePr>
   </w:style>
-  <w:style w:type="table" w:styleId="107">
+  <w:style w:type="table" w:styleId="745">
     <w:name w:val="List Table 1 Light - Accent 3"/>
-    <w:basedOn w:val="618"/>
+    <w:basedOn w:val="831"/>
     <w:uiPriority w:val="99"/>
     <w:pPr>
       <w:spacing w:after="0" w:line="240" w:lineRule="auto"/>
@@ -6605,9 +6705,9 @@
       </w:tcPr>
     </w:tblStylePr>
   </w:style>
-  <w:style w:type="table" w:styleId="108">
+  <w:style w:type="table" w:styleId="746">
     <w:name w:val="List Table 1 Light - Accent 4"/>
-    <w:basedOn w:val="618"/>
+    <w:basedOn w:val="831"/>
     <w:uiPriority w:val="99"/>
     <w:pPr>
       <w:spacing w:after="0" w:line="240" w:lineRule="auto"/>
@@ -6668,9 +6768,9 @@
       </w:tcPr>
     </w:tblStylePr>
   </w:style>
-  <w:style w:type="table" w:styleId="109">
+  <w:style w:type="table" w:styleId="747">
     <w:name w:val="List Table 1 Light - Accent 5"/>
-    <w:basedOn w:val="618"/>
+    <w:basedOn w:val="831"/>
     <w:uiPriority w:val="99"/>
     <w:pPr>
       <w:spacing w:after="0" w:line="240" w:lineRule="auto"/>
@@ -6731,9 +6831,9 @@
       </w:tcPr>
     </w:tblStylePr>
   </w:style>
-  <w:style w:type="table" w:styleId="110">
+  <w:style w:type="table" w:styleId="748">
     <w:name w:val="List Table 1 Light - Accent 6"/>
-    <w:basedOn w:val="618"/>
+    <w:basedOn w:val="831"/>
     <w:uiPriority w:val="99"/>
     <w:pPr>
       <w:spacing w:after="0" w:line="240" w:lineRule="auto"/>
@@ -6794,9 +6894,9 @@
       </w:tcPr>
     </w:tblStylePr>
   </w:style>
-  <w:style w:type="table" w:styleId="111">
+  <w:style w:type="table" w:styleId="749">
     <w:name w:val="List Table 2"/>
-    <w:basedOn w:val="618"/>
+    <w:basedOn w:val="831"/>
     <w:uiPriority w:val="99"/>
     <w:pPr>
       <w:spacing w:after="0" w:line="240" w:lineRule="auto"/>
@@ -6880,9 +6980,9 @@
       </w:tcPr>
     </w:tblStylePr>
   </w:style>
-  <w:style w:type="table" w:styleId="112">
+  <w:style w:type="table" w:styleId="750">
     <w:name w:val="List Table 2 - Accent 1"/>
-    <w:basedOn w:val="618"/>
+    <w:basedOn w:val="831"/>
     <w:uiPriority w:val="99"/>
     <w:pPr>
       <w:spacing w:after="0" w:line="240" w:lineRule="auto"/>
@@ -6966,9 +7066,9 @@
       </w:tcPr>
     </w:tblStylePr>
   </w:style>
-  <w:style w:type="table" w:styleId="113">
+  <w:style w:type="table" w:styleId="751">
     <w:name w:val="List Table 2 - Accent 2"/>
-    <w:basedOn w:val="618"/>
+    <w:basedOn w:val="831"/>
     <w:uiPriority w:val="99"/>
     <w:pPr>
       <w:spacing w:after="0" w:line="240" w:lineRule="auto"/>
@@ -7052,9 +7152,9 @@
       </w:tcPr>
     </w:tblStylePr>
   </w:style>
-  <w:style w:type="table" w:styleId="114">
+  <w:style w:type="table" w:styleId="752">
     <w:name w:val="List Table 2 - Accent 3"/>
-    <w:basedOn w:val="618"/>
+    <w:basedOn w:val="831"/>
     <w:uiPriority w:val="99"/>
     <w:pPr>
       <w:spacing w:after="0" w:line="240" w:lineRule="auto"/>
@@ -7138,9 +7238,9 @@
       </w:tcPr>
     </w:tblStylePr>
   </w:style>
-  <w:style w:type="table" w:styleId="115">
+  <w:style w:type="table" w:styleId="753">
     <w:name w:val="List Table 2 - Accent 4"/>
-    <w:basedOn w:val="618"/>
+    <w:basedOn w:val="831"/>
     <w:uiPriority w:val="99"/>
     <w:pPr>
       <w:spacing w:after="0" w:line="240" w:lineRule="auto"/>
@@ -7224,9 +7324,9 @@
       </w:tcPr>
     </w:tblStylePr>
   </w:style>
-  <w:style w:type="table" w:styleId="116">
+  <w:style w:type="table" w:styleId="754">
     <w:name w:val="List Table 2 - Accent 5"/>
-    <w:basedOn w:val="618"/>
+    <w:basedOn w:val="831"/>
     <w:uiPriority w:val="99"/>
     <w:pPr>
       <w:spacing w:after="0" w:line="240" w:lineRule="auto"/>
@@ -7310,9 +7410,9 @@
       </w:tcPr>
     </w:tblStylePr>
   </w:style>
-  <w:style w:type="table" w:styleId="117">
+  <w:style w:type="table" w:styleId="755">
     <w:name w:val="List Table 2 - Accent 6"/>
-    <w:basedOn w:val="618"/>
+    <w:basedOn w:val="831"/>
     <w:uiPriority w:val="99"/>
     <w:pPr>
       <w:spacing w:after="0" w:line="240" w:lineRule="auto"/>
@@ -7396,9 +7496,9 @@
       </w:tcPr>
     </w:tblStylePr>
   </w:style>
-  <w:style w:type="table" w:styleId="118">
+  <w:style w:type="table" w:styleId="756">
     <w:name w:val="List Table 3"/>
-    <w:basedOn w:val="618"/>
+    <w:basedOn w:val="831"/>
     <w:uiPriority w:val="99"/>
     <w:pPr>
       <w:spacing w:after="0" w:line="240" w:lineRule="auto"/>
@@ -7470,9 +7570,9 @@
       </w:rPr>
     </w:tblStylePr>
   </w:style>
-  <w:style w:type="table" w:styleId="119">
+  <w:style w:type="table" w:styleId="757">
     <w:name w:val="List Table 3 - Accent 1"/>
-    <w:basedOn w:val="618"/>
+    <w:basedOn w:val="831"/>
     <w:uiPriority w:val="99"/>
     <w:pPr>
       <w:spacing w:after="0" w:line="240" w:lineRule="auto"/>
@@ -7544,9 +7644,9 @@
       </w:rPr>
     </w:tblStylePr>
   </w:style>
-  <w:style w:type="table" w:styleId="120">
+  <w:style w:type="table" w:styleId="758">
     <w:name w:val="List Table 3 - Accent 2"/>
-    <w:basedOn w:val="618"/>
+    <w:basedOn w:val="831"/>
     <w:uiPriority w:val="99"/>
     <w:pPr>
       <w:spacing w:after="0" w:line="240" w:lineRule="auto"/>
@@ -7618,9 +7718,9 @@
       </w:rPr>
     </w:tblStylePr>
   </w:style>
-  <w:style w:type="table" w:styleId="121">
+  <w:style w:type="table" w:styleId="759">
     <w:name w:val="List Table 3 - Accent 3"/>
-    <w:basedOn w:val="618"/>
+    <w:basedOn w:val="831"/>
     <w:uiPriority w:val="99"/>
     <w:pPr>
       <w:spacing w:after="0" w:line="240" w:lineRule="auto"/>
@@ -7692,9 +7792,9 @@
       </w:rPr>
     </w:tblStylePr>
   </w:style>
-  <w:style w:type="table" w:styleId="122">
+  <w:style w:type="table" w:styleId="760">
     <w:name w:val="List Table 3 - Accent 4"/>
-    <w:basedOn w:val="618"/>
+    <w:basedOn w:val="831"/>
     <w:uiPriority w:val="99"/>
     <w:pPr>
       <w:spacing w:after="0" w:line="240" w:lineRule="auto"/>
@@ -7766,9 +7866,9 @@
       </w:rPr>
     </w:tblStylePr>
   </w:style>
-  <w:style w:type="table" w:styleId="123">
+  <w:style w:type="table" w:styleId="761">
     <w:name w:val="List Table 3 - Accent 5"/>
-    <w:basedOn w:val="618"/>
+    <w:basedOn w:val="831"/>
     <w:uiPriority w:val="99"/>
     <w:pPr>
       <w:spacing w:after="0" w:line="240" w:lineRule="auto"/>
@@ -7840,9 +7940,9 @@
       </w:rPr>
     </w:tblStylePr>
   </w:style>
-  <w:style w:type="table" w:styleId="124">
+  <w:style w:type="table" w:styleId="762">
     <w:name w:val="List Table 3 - Accent 6"/>
-    <w:basedOn w:val="618"/>
+    <w:basedOn w:val="831"/>
     <w:uiPriority w:val="99"/>
     <w:pPr>
       <w:spacing w:after="0" w:line="240" w:lineRule="auto"/>
@@ -7914,9 +8014,9 @@
       </w:rPr>
     </w:tblStylePr>
   </w:style>
-  <w:style w:type="table" w:styleId="125">
+  <w:style w:type="table" w:styleId="763">
     <w:name w:val="List Table 4"/>
-    <w:basedOn w:val="618"/>
+    <w:basedOn w:val="831"/>
     <w:uiPriority w:val="99"/>
     <w:pPr>
       <w:spacing w:after="0" w:line="240" w:lineRule="auto"/>
@@ -7983,9 +8083,9 @@
       </w:rPr>
     </w:tblStylePr>
   </w:style>
-  <w:style w:type="table" w:styleId="126">
+  <w:style w:type="table" w:styleId="764">
     <w:name w:val="List Table 4 - Accent 1"/>
-    <w:basedOn w:val="618"/>
+    <w:basedOn w:val="831"/>
     <w:uiPriority w:val="99"/>
     <w:pPr>
       <w:spacing w:after="0" w:line="240" w:lineRule="auto"/>
@@ -8052,9 +8152,9 @@
       </w:rPr>
     </w:tblStylePr>
   </w:style>
-  <w:style w:type="table" w:styleId="127">
+  <w:style w:type="table" w:styleId="765">
     <w:name w:val="List Table 4 - Accent 2"/>
-    <w:basedOn w:val="618"/>
+    <w:basedOn w:val="831"/>
     <w:uiPriority w:val="99"/>
     <w:pPr>
       <w:spacing w:after="0" w:line="240" w:lineRule="auto"/>
@@ -8121,9 +8221,9 @@
       </w:rPr>
     </w:tblStylePr>
   </w:style>
-  <w:style w:type="table" w:styleId="128">
+  <w:style w:type="table" w:styleId="766">
     <w:name w:val="List Table 4 - Accent 3"/>
-    <w:basedOn w:val="618"/>
+    <w:basedOn w:val="831"/>
     <w:uiPriority w:val="99"/>
     <w:pPr>
       <w:spacing w:after="0" w:line="240" w:lineRule="auto"/>
@@ -8190,9 +8290,9 @@
       </w:rPr>
     </w:tblStylePr>
   </w:style>
-  <w:style w:type="table" w:styleId="129">
+  <w:style w:type="table" w:styleId="767">
     <w:name w:val="List Table 4 - Accent 4"/>
-    <w:basedOn w:val="618"/>
+    <w:basedOn w:val="831"/>
     <w:uiPriority w:val="99"/>
     <w:pPr>
       <w:spacing w:after="0" w:line="240" w:lineRule="auto"/>
@@ -8259,9 +8359,9 @@
       </w:rPr>
     </w:tblStylePr>
   </w:style>
-  <w:style w:type="table" w:styleId="130">
+  <w:style w:type="table" w:styleId="768">
     <w:name w:val="List Table 4 - Accent 5"/>
-    <w:basedOn w:val="618"/>
+    <w:basedOn w:val="831"/>
     <w:uiPriority w:val="99"/>
     <w:pPr>
       <w:spacing w:after="0" w:line="240" w:lineRule="auto"/>
@@ -8328,9 +8428,9 @@
       </w:rPr>
     </w:tblStylePr>
   </w:style>
-  <w:style w:type="table" w:styleId="131">
+  <w:style w:type="table" w:styleId="769">
     <w:name w:val="List Table 4 - Accent 6"/>
-    <w:basedOn w:val="618"/>
+    <w:basedOn w:val="831"/>
     <w:uiPriority w:val="99"/>
     <w:pPr>
       <w:spacing w:after="0" w:line="240" w:lineRule="auto"/>
@@ -8397,9 +8497,9 @@
       </w:rPr>
     </w:tblStylePr>
   </w:style>
-  <w:style w:type="table" w:styleId="132">
+  <w:style w:type="table" w:styleId="770">
     <w:name w:val="List Table 5 Dark"/>
-    <w:basedOn w:val="618"/>
+    <w:basedOn w:val="831"/>
     <w:uiPriority w:val="99"/>
     <w:pPr>
       <w:spacing w:after="0" w:line="240" w:lineRule="auto"/>
@@ -8504,9 +8604,9 @@
       </w:rPr>
     </w:tblStylePr>
   </w:style>
-  <w:style w:type="table" w:styleId="133">
+  <w:style w:type="table" w:styleId="771">
     <w:name w:val="List Table 5 Dark - Accent 1"/>
-    <w:basedOn w:val="618"/>
+    <w:basedOn w:val="831"/>
     <w:uiPriority w:val="99"/>
     <w:pPr>
       <w:spacing w:after="0" w:line="240" w:lineRule="auto"/>
@@ -8611,9 +8711,9 @@
       </w:rPr>
     </w:tblStylePr>
   </w:style>
-  <w:style w:type="table" w:styleId="134">
+  <w:style w:type="table" w:styleId="772">
     <w:name w:val="List Table 5 Dark - Accent 2"/>
-    <w:basedOn w:val="618"/>
+    <w:basedOn w:val="831"/>
     <w:uiPriority w:val="99"/>
     <w:pPr>
       <w:spacing w:after="0" w:line="240" w:lineRule="auto"/>
@@ -8718,9 +8818,9 @@
       </w:rPr>
     </w:tblStylePr>
   </w:style>
-  <w:style w:type="table" w:styleId="135">
+  <w:style w:type="table" w:styleId="773">
     <w:name w:val="List Table 5 Dark - Accent 3"/>
-    <w:basedOn w:val="618"/>
+    <w:basedOn w:val="831"/>
     <w:uiPriority w:val="99"/>
     <w:pPr>
       <w:spacing w:after="0" w:line="240" w:lineRule="auto"/>
@@ -8825,9 +8925,9 @@
       </w:rPr>
     </w:tblStylePr>
   </w:style>
-  <w:style w:type="table" w:styleId="136">
+  <w:style w:type="table" w:styleId="774">
     <w:name w:val="List Table 5 Dark - Accent 4"/>
-    <w:basedOn w:val="618"/>
+    <w:basedOn w:val="831"/>
     <w:uiPriority w:val="99"/>
     <w:pPr>
       <w:spacing w:after="0" w:line="240" w:lineRule="auto"/>
@@ -8932,9 +9032,9 @@
       </w:rPr>
     </w:tblStylePr>
   </w:style>
-  <w:style w:type="table" w:styleId="137">
+  <w:style w:type="table" w:styleId="775">
     <w:name w:val="List Table 5 Dark - Accent 5"/>
-    <w:basedOn w:val="618"/>
+    <w:basedOn w:val="831"/>
     <w:uiPriority w:val="99"/>
     <w:pPr>
       <w:spacing w:after="0" w:line="240" w:lineRule="auto"/>
@@ -9039,9 +9139,9 @@
       </w:rPr>
     </w:tblStylePr>
   </w:style>
-  <w:style w:type="table" w:styleId="138">
+  <w:style w:type="table" w:styleId="776">
     <w:name w:val="List Table 5 Dark - Accent 6"/>
-    <w:basedOn w:val="618"/>
+    <w:basedOn w:val="831"/>
     <w:uiPriority w:val="99"/>
     <w:pPr>
       <w:spacing w:after="0" w:line="240" w:lineRule="auto"/>
@@ -9146,9 +9246,9 @@
       </w:rPr>
     </w:tblStylePr>
   </w:style>
-  <w:style w:type="table" w:styleId="139">
+  <w:style w:type="table" w:styleId="777">
     <w:name w:val="List Table 6 Colorful"/>
-    <w:basedOn w:val="618"/>
+    <w:basedOn w:val="831"/>
     <w:uiPriority w:val="99"/>
     <w:pPr>
       <w:spacing w:after="0" w:line="240" w:lineRule="auto"/>
@@ -9219,9 +9319,9 @@
       </w:tcPr>
     </w:tblStylePr>
   </w:style>
-  <w:style w:type="table" w:styleId="140">
+  <w:style w:type="table" w:styleId="778">
     <w:name w:val="List Table 6 Colorful - Accent 1"/>
-    <w:basedOn w:val="618"/>
+    <w:basedOn w:val="831"/>
     <w:uiPriority w:val="99"/>
     <w:pPr>
       <w:spacing w:after="0" w:line="240" w:lineRule="auto"/>
@@ -9292,9 +9392,9 @@
       </w:tcPr>
     </w:tblStylePr>
   </w:style>
-  <w:style w:type="table" w:styleId="141">
+  <w:style w:type="table" w:styleId="779">
     <w:name w:val="List Table 6 Colorful - Accent 2"/>
-    <w:basedOn w:val="618"/>
+    <w:basedOn w:val="831"/>
     <w:uiPriority w:val="99"/>
     <w:pPr>
       <w:spacing w:after="0" w:line="240" w:lineRule="auto"/>
@@ -9365,9 +9465,9 @@
       </w:tcPr>
     </w:tblStylePr>
   </w:style>
-  <w:style w:type="table" w:styleId="142">
+  <w:style w:type="table" w:styleId="780">
     <w:name w:val="List Table 6 Colorful - Accent 3"/>
-    <w:basedOn w:val="618"/>
+    <w:basedOn w:val="831"/>
     <w:uiPriority w:val="99"/>
     <w:pPr>
       <w:spacing w:after="0" w:line="240" w:lineRule="auto"/>
@@ -9438,9 +9538,9 @@
       </w:tcPr>
     </w:tblStylePr>
   </w:style>
-  <w:style w:type="table" w:styleId="143">
+  <w:style w:type="table" w:styleId="781">
     <w:name w:val="List Table 6 Colorful - Accent 4"/>
-    <w:basedOn w:val="618"/>
+    <w:basedOn w:val="831"/>
     <w:uiPriority w:val="99"/>
     <w:pPr>
       <w:spacing w:after="0" w:line="240" w:lineRule="auto"/>
@@ -9511,9 +9611,9 @@
       </w:tcPr>
     </w:tblStylePr>
   </w:style>
-  <w:style w:type="table" w:styleId="144">
+  <w:style w:type="table" w:styleId="782">
     <w:name w:val="List Table 6 Colorful - Accent 5"/>
-    <w:basedOn w:val="618"/>
+    <w:basedOn w:val="831"/>
     <w:uiPriority w:val="99"/>
     <w:pPr>
       <w:spacing w:after="0" w:line="240" w:lineRule="auto"/>
@@ -9584,9 +9684,9 @@
       </w:tcPr>
     </w:tblStylePr>
   </w:style>
-  <w:style w:type="table" w:styleId="145">
+  <w:style w:type="table" w:styleId="783">
     <w:name w:val="List Table 6 Colorful - Accent 6"/>
-    <w:basedOn w:val="618"/>
+    <w:basedOn w:val="831"/>
     <w:uiPriority w:val="99"/>
     <w:pPr>
       <w:spacing w:after="0" w:line="240" w:lineRule="auto"/>
@@ -9657,9 +9757,9 @@
       </w:tcPr>
     </w:tblStylePr>
   </w:style>
-  <w:style w:type="table" w:styleId="146">
+  <w:style w:type="table" w:styleId="784">
     <w:name w:val="List Table 7 Colorful"/>
-    <w:basedOn w:val="618"/>
+    <w:basedOn w:val="831"/>
     <w:uiPriority w:val="99"/>
     <w:pPr>
       <w:spacing w:after="0" w:line="240" w:lineRule="auto"/>
@@ -9705,11 +9805,11 @@
         <w:jc w:val="right"/>
       </w:pPr>
       <w:tcPr>
-        <w:shd w:color="ffffff"/>
-        <w:tcBorders>
-          <w:top w:val="none"/>
-          <w:left w:val="none"/>
-          <w:bottom w:val="none"/>
+        <w:shd w:val="clear" w:color="ffffff"/>
+        <w:tcBorders>
+          <w:top w:val="none" w:color="000000" w:sz="4" w:space="0"/>
+          <w:left w:val="none" w:color="000000" w:sz="4" w:space="0"/>
+          <w:bottom w:val="none" w:color="000000" w:sz="4" w:space="0"/>
           <w:right w:val="single" w:color="000000" w:themeColor="text1" w:themeTint="80" w:sz="4" w:space="0"/>
         </w:tcBorders>
       </w:tcPr>
@@ -9724,10 +9824,10 @@
       <w:tcPr>
         <w:shd w:val="clear" w:color="ffffff" w:themeColor="light1" w:fill="ffffff" w:themeFill="light1"/>
         <w:tcBorders>
-          <w:top w:val="none"/>
-          <w:left w:val="none"/>
+          <w:top w:val="none" w:color="000000" w:sz="4" w:space="0"/>
+          <w:left w:val="none" w:color="000000" w:sz="4" w:space="0"/>
           <w:bottom w:val="single" w:color="000000" w:themeColor="text1" w:themeTint="80" w:sz="4" w:space="0"/>
-          <w:right w:val="none"/>
+          <w:right w:val="none" w:color="000000" w:sz="4" w:space="0"/>
         </w:tcBorders>
       </w:tcPr>
     </w:tblStylePr>
@@ -9739,12 +9839,12 @@
         <w:sz w:val="22"/>
       </w:rPr>
       <w:tcPr>
-        <w:shd w:color="ffffff"/>
-        <w:tcBorders>
-          <w:top w:val="none"/>
+        <w:shd w:val="clear" w:color="ffffff"/>
+        <w:tcBorders>
+          <w:top w:val="none" w:color="000000" w:sz="4" w:space="0"/>
           <w:left w:val="single" w:color="000000" w:themeColor="text1" w:themeTint="80" w:sz="4" w:space="0"/>
-          <w:bottom w:val="none"/>
-          <w:right w:val="none"/>
+          <w:bottom w:val="none" w:color="000000" w:sz="4" w:space="0"/>
+          <w:right w:val="none" w:color="000000" w:sz="4" w:space="0"/>
         </w:tcBorders>
       </w:tcPr>
     </w:tblStylePr>
@@ -9759,9 +9859,9 @@
         <w:shd w:val="clear" w:color="ffffff" w:themeColor="light1" w:fill="ffffff" w:themeFill="light1"/>
         <w:tcBorders>
           <w:top w:val="single" w:color="000000" w:themeColor="text1" w:themeTint="80" w:sz="4" w:space="0"/>
-          <w:left w:val="none"/>
-          <w:bottom w:val="none"/>
-          <w:right w:val="none"/>
+          <w:left w:val="none" w:color="000000" w:sz="4" w:space="0"/>
+          <w:bottom w:val="none" w:color="000000" w:sz="4" w:space="0"/>
+          <w:right w:val="none" w:color="000000" w:sz="4" w:space="0"/>
         </w:tcBorders>
       </w:tcPr>
     </w:tblStylePr>
@@ -9773,9 +9873,9 @@
       </w:rPr>
     </w:tblStylePr>
   </w:style>
-  <w:style w:type="table" w:styleId="147">
+  <w:style w:type="table" w:styleId="785">
     <w:name w:val="List Table 7 Colorful - Accent 1"/>
-    <w:basedOn w:val="618"/>
+    <w:basedOn w:val="831"/>
     <w:uiPriority w:val="99"/>
     <w:pPr>
       <w:spacing w:after="0" w:line="240" w:lineRule="auto"/>
@@ -9821,11 +9921,11 @@
         <w:jc w:val="right"/>
       </w:pPr>
       <w:tcPr>
-        <w:shd w:color="ffffff"/>
-        <w:tcBorders>
-          <w:top w:val="none"/>
-          <w:left w:val="none"/>
-          <w:bottom w:val="none"/>
+        <w:shd w:val="clear" w:color="ffffff"/>
+        <w:tcBorders>
+          <w:top w:val="none" w:color="000000" w:sz="4" w:space="0"/>
+          <w:left w:val="none" w:color="000000" w:sz="4" w:space="0"/>
+          <w:bottom w:val="none" w:color="000000" w:sz="4" w:space="0"/>
           <w:right w:val="single" w:color="000000" w:themeColor="accent1" w:sz="4" w:space="0"/>
         </w:tcBorders>
       </w:tcPr>
@@ -9840,10 +9940,10 @@
       <w:tcPr>
         <w:shd w:val="clear" w:color="ffffff" w:themeColor="light1" w:fill="ffffff" w:themeFill="light1"/>
         <w:tcBorders>
-          <w:top w:val="none"/>
-          <w:left w:val="none"/>
+          <w:top w:val="none" w:color="000000" w:sz="4" w:space="0"/>
+          <w:left w:val="none" w:color="000000" w:sz="4" w:space="0"/>
           <w:bottom w:val="single" w:color="000000" w:themeColor="accent1" w:sz="4" w:space="0"/>
-          <w:right w:val="none"/>
+          <w:right w:val="none" w:color="000000" w:sz="4" w:space="0"/>
         </w:tcBorders>
       </w:tcPr>
     </w:tblStylePr>
@@ -9855,12 +9955,12 @@
         <w:sz w:val="22"/>
       </w:rPr>
       <w:tcPr>
-        <w:shd w:color="ffffff"/>
-        <w:tcBorders>
-          <w:top w:val="none"/>
+        <w:shd w:val="clear" w:color="ffffff"/>
+        <w:tcBorders>
+          <w:top w:val="none" w:color="000000" w:sz="4" w:space="0"/>
           <w:left w:val="single" w:color="000000" w:themeColor="accent1" w:sz="4" w:space="0"/>
-          <w:bottom w:val="none"/>
-          <w:right w:val="none"/>
+          <w:bottom w:val="none" w:color="000000" w:sz="4" w:space="0"/>
+          <w:right w:val="none" w:color="000000" w:sz="4" w:space="0"/>
         </w:tcBorders>
       </w:tcPr>
     </w:tblStylePr>
@@ -9875,9 +9975,9 @@
         <w:shd w:val="clear" w:color="ffffff" w:themeColor="light1" w:fill="ffffff" w:themeFill="light1"/>
         <w:tcBorders>
           <w:top w:val="single" w:color="000000" w:themeColor="accent1" w:sz="4" w:space="0"/>
-          <w:left w:val="none"/>
-          <w:bottom w:val="none"/>
-          <w:right w:val="none"/>
+          <w:left w:val="none" w:color="000000" w:sz="4" w:space="0"/>
+          <w:bottom w:val="none" w:color="000000" w:sz="4" w:space="0"/>
+          <w:right w:val="none" w:color="000000" w:sz="4" w:space="0"/>
         </w:tcBorders>
       </w:tcPr>
     </w:tblStylePr>
@@ -9889,9 +9989,9 @@
       </w:rPr>
     </w:tblStylePr>
   </w:style>
-  <w:style w:type="table" w:styleId="148">
+  <w:style w:type="table" w:styleId="786">
     <w:name w:val="List Table 7 Colorful - Accent 2"/>
-    <w:basedOn w:val="618"/>
+    <w:basedOn w:val="831"/>
     <w:uiPriority w:val="99"/>
     <w:pPr>
       <w:spacing w:after="0" w:line="240" w:lineRule="auto"/>
@@ -9937,11 +10037,11 @@
         <w:jc w:val="right"/>
       </w:pPr>
       <w:tcPr>
-        <w:shd w:color="ffffff"/>
-        <w:tcBorders>
-          <w:top w:val="none"/>
-          <w:left w:val="none"/>
-          <w:bottom w:val="none"/>
+        <w:shd w:val="clear" w:color="ffffff"/>
+        <w:tcBorders>
+          <w:top w:val="none" w:color="000000" w:sz="4" w:space="0"/>
+          <w:left w:val="none" w:color="000000" w:sz="4" w:space="0"/>
+          <w:bottom w:val="none" w:color="000000" w:sz="4" w:space="0"/>
           <w:right w:val="single" w:color="000000" w:themeColor="accent2" w:themeTint="97" w:sz="4" w:space="0"/>
         </w:tcBorders>
       </w:tcPr>
@@ -9956,10 +10056,10 @@
       <w:tcPr>
         <w:shd w:val="clear" w:color="ffffff" w:themeColor="light1" w:fill="ffffff" w:themeFill="light1"/>
         <w:tcBorders>
-          <w:top w:val="none"/>
-          <w:left w:val="none"/>
+          <w:top w:val="none" w:color="000000" w:sz="4" w:space="0"/>
+          <w:left w:val="none" w:color="000000" w:sz="4" w:space="0"/>
           <w:bottom w:val="single" w:color="000000" w:themeColor="accent2" w:themeTint="97" w:sz="4" w:space="0"/>
-          <w:right w:val="none"/>
+          <w:right w:val="none" w:color="000000" w:sz="4" w:space="0"/>
         </w:tcBorders>
       </w:tcPr>
     </w:tblStylePr>
@@ -9971,12 +10071,12 @@
         <w:sz w:val="22"/>
       </w:rPr>
       <w:tcPr>
-        <w:shd w:color="ffffff"/>
-        <w:tcBorders>
-          <w:top w:val="none"/>
+        <w:shd w:val="clear" w:color="ffffff"/>
+        <w:tcBorders>
+          <w:top w:val="none" w:color="000000" w:sz="4" w:space="0"/>
           <w:left w:val="single" w:color="000000" w:themeColor="accent2" w:themeTint="97" w:sz="4" w:space="0"/>
-          <w:bottom w:val="none"/>
-          <w:right w:val="none"/>
+          <w:bottom w:val="none" w:color="000000" w:sz="4" w:space="0"/>
+          <w:right w:val="none" w:color="000000" w:sz="4" w:space="0"/>
         </w:tcBorders>
       </w:tcPr>
     </w:tblStylePr>
@@ -9991,9 +10091,9 @@
         <w:shd w:val="clear" w:color="ffffff" w:themeColor="light1" w:fill="ffffff" w:themeFill="light1"/>
         <w:tcBorders>
           <w:top w:val="single" w:color="000000" w:themeColor="accent2" w:themeTint="97" w:sz="4" w:space="0"/>
-          <w:left w:val="none"/>
-          <w:bottom w:val="none"/>
-          <w:right w:val="none"/>
+          <w:left w:val="none" w:color="000000" w:sz="4" w:space="0"/>
+          <w:bottom w:val="none" w:color="000000" w:sz="4" w:space="0"/>
+          <w:right w:val="none" w:color="000000" w:sz="4" w:space="0"/>
         </w:tcBorders>
       </w:tcPr>
     </w:tblStylePr>
@@ -10005,9 +10105,9 @@
       </w:rPr>
     </w:tblStylePr>
   </w:style>
-  <w:style w:type="table" w:styleId="149">
+  <w:style w:type="table" w:styleId="787">
     <w:name w:val="List Table 7 Colorful - Accent 3"/>
-    <w:basedOn w:val="618"/>
+    <w:basedOn w:val="831"/>
     <w:uiPriority w:val="99"/>
     <w:pPr>
       <w:spacing w:after="0" w:line="240" w:lineRule="auto"/>
@@ -10053,11 +10153,11 @@
         <w:jc w:val="right"/>
       </w:pPr>
       <w:tcPr>
-        <w:shd w:color="ffffff"/>
-        <w:tcBorders>
-          <w:top w:val="none"/>
-          <w:left w:val="none"/>
-          <w:bottom w:val="none"/>
+        <w:shd w:val="clear" w:color="ffffff"/>
+        <w:tcBorders>
+          <w:top w:val="none" w:color="000000" w:sz="4" w:space="0"/>
+          <w:left w:val="none" w:color="000000" w:sz="4" w:space="0"/>
+          <w:bottom w:val="none" w:color="000000" w:sz="4" w:space="0"/>
           <w:right w:val="single" w:color="000000" w:themeColor="accent3" w:themeTint="98" w:sz="4" w:space="0"/>
         </w:tcBorders>
       </w:tcPr>
@@ -10072,10 +10172,10 @@
       <w:tcPr>
         <w:shd w:val="clear" w:color="ffffff" w:themeColor="light1" w:fill="ffffff" w:themeFill="light1"/>
         <w:tcBorders>
-          <w:top w:val="none"/>
-          <w:left w:val="none"/>
+          <w:top w:val="none" w:color="000000" w:sz="4" w:space="0"/>
+          <w:left w:val="none" w:color="000000" w:sz="4" w:space="0"/>
           <w:bottom w:val="single" w:color="000000" w:themeColor="accent3" w:themeTint="98" w:sz="4" w:space="0"/>
-          <w:right w:val="none"/>
+          <w:right w:val="none" w:color="000000" w:sz="4" w:space="0"/>
         </w:tcBorders>
       </w:tcPr>
     </w:tblStylePr>
@@ -10087,12 +10187,12 @@
         <w:sz w:val="22"/>
       </w:rPr>
       <w:tcPr>
-        <w:shd w:color="ffffff"/>
-        <w:tcBorders>
-          <w:top w:val="none"/>
+        <w:shd w:val="clear" w:color="ffffff"/>
+        <w:tcBorders>
+          <w:top w:val="none" w:color="000000" w:sz="4" w:space="0"/>
           <w:left w:val="single" w:color="000000" w:themeColor="accent3" w:themeTint="98" w:sz="4" w:space="0"/>
-          <w:bottom w:val="none"/>
-          <w:right w:val="none"/>
+          <w:bottom w:val="none" w:color="000000" w:sz="4" w:space="0"/>
+          <w:right w:val="none" w:color="000000" w:sz="4" w:space="0"/>
         </w:tcBorders>
       </w:tcPr>
     </w:tblStylePr>
@@ -10107,9 +10207,9 @@
         <w:shd w:val="clear" w:color="ffffff" w:themeColor="light1" w:fill="ffffff" w:themeFill="light1"/>
         <w:tcBorders>
           <w:top w:val="single" w:color="000000" w:themeColor="accent3" w:themeTint="98" w:sz="4" w:space="0"/>
-          <w:left w:val="none"/>
-          <w:bottom w:val="none"/>
-          <w:right w:val="none"/>
+          <w:left w:val="none" w:color="000000" w:sz="4" w:space="0"/>
+          <w:bottom w:val="none" w:color="000000" w:sz="4" w:space="0"/>
+          <w:right w:val="none" w:color="000000" w:sz="4" w:space="0"/>
         </w:tcBorders>
       </w:tcPr>
     </w:tblStylePr>
@@ -10121,9 +10221,9 @@
       </w:rPr>
     </w:tblStylePr>
   </w:style>
-  <w:style w:type="table" w:styleId="150">
+  <w:style w:type="table" w:styleId="788">
     <w:name w:val="List Table 7 Colorful - Accent 4"/>
-    <w:basedOn w:val="618"/>
+    <w:basedOn w:val="831"/>
     <w:uiPriority w:val="99"/>
     <w:pPr>
       <w:spacing w:after="0" w:line="240" w:lineRule="auto"/>
@@ -10169,11 +10269,11 @@
         <w:jc w:val="right"/>
       </w:pPr>
       <w:tcPr>
-        <w:shd w:color="ffffff"/>
-        <w:tcBorders>
-          <w:top w:val="none"/>
-          <w:left w:val="none"/>
-          <w:bottom w:val="none"/>
+        <w:shd w:val="clear" w:color="ffffff"/>
+        <w:tcBorders>
+          <w:top w:val="none" w:color="000000" w:sz="4" w:space="0"/>
+          <w:left w:val="none" w:color="000000" w:sz="4" w:space="0"/>
+          <w:bottom w:val="none" w:color="000000" w:sz="4" w:space="0"/>
           <w:right w:val="single" w:color="000000" w:themeColor="accent4" w:themeTint="9A" w:sz="4" w:space="0"/>
         </w:tcBorders>
       </w:tcPr>
@@ -10188,10 +10288,10 @@
       <w:tcPr>
         <w:shd w:val="clear" w:color="ffffff" w:themeColor="light1" w:fill="ffffff" w:themeFill="light1"/>
         <w:tcBorders>
-          <w:top w:val="none"/>
-          <w:left w:val="none"/>
+          <w:top w:val="none" w:color="000000" w:sz="4" w:space="0"/>
+          <w:left w:val="none" w:color="000000" w:sz="4" w:space="0"/>
           <w:bottom w:val="single" w:color="000000" w:themeColor="accent4" w:themeTint="9A" w:sz="4" w:space="0"/>
-          <w:right w:val="none"/>
+          <w:right w:val="none" w:color="000000" w:sz="4" w:space="0"/>
         </w:tcBorders>
       </w:tcPr>
     </w:tblStylePr>
@@ -10203,12 +10303,12 @@
         <w:sz w:val="22"/>
       </w:rPr>
       <w:tcPr>
-        <w:shd w:color="ffffff"/>
-        <w:tcBorders>
-          <w:top w:val="none"/>
+        <w:shd w:val="clear" w:color="ffffff"/>
+        <w:tcBorders>
+          <w:top w:val="none" w:color="000000" w:sz="4" w:space="0"/>
           <w:left w:val="single" w:color="000000" w:themeColor="accent4" w:themeTint="9A" w:sz="4" w:space="0"/>
-          <w:bottom w:val="none"/>
-          <w:right w:val="none"/>
+          <w:bottom w:val="none" w:color="000000" w:sz="4" w:space="0"/>
+          <w:right w:val="none" w:color="000000" w:sz="4" w:space="0"/>
         </w:tcBorders>
       </w:tcPr>
     </w:tblStylePr>
@@ -10223,9 +10323,9 @@
         <w:shd w:val="clear" w:color="ffffff" w:themeColor="light1" w:fill="ffffff" w:themeFill="light1"/>
         <w:tcBorders>
           <w:top w:val="single" w:color="000000" w:themeColor="accent4" w:themeTint="9A" w:sz="4" w:space="0"/>
-          <w:left w:val="none"/>
-          <w:bottom w:val="none"/>
-          <w:right w:val="none"/>
+          <w:left w:val="none" w:color="000000" w:sz="4" w:space="0"/>
+          <w:bottom w:val="none" w:color="000000" w:sz="4" w:space="0"/>
+          <w:right w:val="none" w:color="000000" w:sz="4" w:space="0"/>
         </w:tcBorders>
       </w:tcPr>
     </w:tblStylePr>
@@ -10237,9 +10337,9 @@
       </w:rPr>
     </w:tblStylePr>
   </w:style>
-  <w:style w:type="table" w:styleId="151">
+  <w:style w:type="table" w:styleId="789">
     <w:name w:val="List Table 7 Colorful - Accent 5"/>
-    <w:basedOn w:val="618"/>
+    <w:basedOn w:val="831"/>
     <w:uiPriority w:val="99"/>
     <w:pPr>
       <w:spacing w:after="0" w:line="240" w:lineRule="auto"/>
@@ -10285,11 +10385,11 @@
         <w:jc w:val="right"/>
       </w:pPr>
       <w:tcPr>
-        <w:shd w:color="ffffff"/>
-        <w:tcBorders>
-          <w:top w:val="none"/>
-          <w:left w:val="none"/>
-          <w:bottom w:val="none"/>
+        <w:shd w:val="clear" w:color="ffffff"/>
+        <w:tcBorders>
+          <w:top w:val="none" w:color="000000" w:sz="4" w:space="0"/>
+          <w:left w:val="none" w:color="000000" w:sz="4" w:space="0"/>
+          <w:bottom w:val="none" w:color="000000" w:sz="4" w:space="0"/>
           <w:right w:val="single" w:color="000000" w:themeColor="accent5" w:themeTint="9A" w:sz="4" w:space="0"/>
         </w:tcBorders>
       </w:tcPr>
@@ -10304,10 +10404,10 @@
       <w:tcPr>
         <w:shd w:val="clear" w:color="ffffff" w:themeColor="light1" w:fill="ffffff" w:themeFill="light1"/>
         <w:tcBorders>
-          <w:top w:val="none"/>
-          <w:left w:val="none"/>
+          <w:top w:val="none" w:color="000000" w:sz="4" w:space="0"/>
+          <w:left w:val="none" w:color="000000" w:sz="4" w:space="0"/>
           <w:bottom w:val="single" w:color="000000" w:themeColor="accent5" w:themeTint="9A" w:sz="4" w:space="0"/>
-          <w:right w:val="none"/>
+          <w:right w:val="none" w:color="000000" w:sz="4" w:space="0"/>
         </w:tcBorders>
       </w:tcPr>
     </w:tblStylePr>
@@ -10319,12 +10419,12 @@
         <w:sz w:val="22"/>
       </w:rPr>
       <w:tcPr>
-        <w:shd w:color="ffffff"/>
-        <w:tcBorders>
-          <w:top w:val="none"/>
+        <w:shd w:val="clear" w:color="ffffff"/>
+        <w:tcBorders>
+          <w:top w:val="none" w:color="000000" w:sz="4" w:space="0"/>
           <w:left w:val="single" w:color="000000" w:themeColor="accent5" w:themeTint="9A" w:sz="4" w:space="0"/>
-          <w:bottom w:val="none"/>
-          <w:right w:val="none"/>
+          <w:bottom w:val="none" w:color="000000" w:sz="4" w:space="0"/>
+          <w:right w:val="none" w:color="000000" w:sz="4" w:space="0"/>
         </w:tcBorders>
       </w:tcPr>
     </w:tblStylePr>
@@ -10339,9 +10439,9 @@
         <w:shd w:val="clear" w:color="ffffff" w:themeColor="light1" w:fill="ffffff" w:themeFill="light1"/>
         <w:tcBorders>
           <w:top w:val="single" w:color="000000" w:themeColor="accent5" w:themeTint="9A" w:sz="4" w:space="0"/>
-          <w:left w:val="none"/>
-          <w:bottom w:val="none"/>
-          <w:right w:val="none"/>
+          <w:left w:val="none" w:color="000000" w:sz="4" w:space="0"/>
+          <w:bottom w:val="none" w:color="000000" w:sz="4" w:space="0"/>
+          <w:right w:val="none" w:color="000000" w:sz="4" w:space="0"/>
         </w:tcBorders>
       </w:tcPr>
     </w:tblStylePr>
@@ -10353,9 +10453,9 @@
       </w:rPr>
     </w:tblStylePr>
   </w:style>
-  <w:style w:type="table" w:styleId="152">
+  <w:style w:type="table" w:styleId="790">
     <w:name w:val="List Table 7 Colorful - Accent 6"/>
-    <w:basedOn w:val="618"/>
+    <w:basedOn w:val="831"/>
     <w:uiPriority w:val="99"/>
     <w:pPr>
       <w:spacing w:after="0" w:line="240" w:lineRule="auto"/>
@@ -10401,11 +10501,11 @@
         <w:jc w:val="right"/>
       </w:pPr>
       <w:tcPr>
-        <w:shd w:color="ffffff"/>
-        <w:tcBorders>
-          <w:top w:val="none"/>
-          <w:left w:val="none"/>
-          <w:bottom w:val="none"/>
+        <w:shd w:val="clear" w:color="ffffff"/>
+        <w:tcBorders>
+          <w:top w:val="none" w:color="000000" w:sz="4" w:space="0"/>
+          <w:left w:val="none" w:color="000000" w:sz="4" w:space="0"/>
+          <w:bottom w:val="none" w:color="000000" w:sz="4" w:space="0"/>
           <w:right w:val="single" w:color="000000" w:themeColor="accent6" w:themeTint="98" w:sz="4" w:space="0"/>
         </w:tcBorders>
       </w:tcPr>
@@ -10420,10 +10520,10 @@
       <w:tcPr>
         <w:shd w:val="clear" w:color="ffffff" w:themeColor="light1" w:fill="ffffff" w:themeFill="light1"/>
         <w:tcBorders>
-          <w:top w:val="none"/>
-          <w:left w:val="none"/>
+          <w:top w:val="none" w:color="000000" w:sz="4" w:space="0"/>
+          <w:left w:val="none" w:color="000000" w:sz="4" w:space="0"/>
           <w:bottom w:val="single" w:color="000000" w:themeColor="accent6" w:themeTint="98" w:sz="4" w:space="0"/>
-          <w:right w:val="none"/>
+          <w:right w:val="none" w:color="000000" w:sz="4" w:space="0"/>
         </w:tcBorders>
       </w:tcPr>
     </w:tblStylePr>
@@ -10435,12 +10535,12 @@
         <w:sz w:val="22"/>
       </w:rPr>
       <w:tcPr>
-        <w:shd w:color="ffffff"/>
-        <w:tcBorders>
-          <w:top w:val="none"/>
+        <w:shd w:val="clear" w:color="ffffff"/>
+        <w:tcBorders>
+          <w:top w:val="none" w:color="000000" w:sz="4" w:space="0"/>
           <w:left w:val="single" w:color="000000" w:themeColor="accent6" w:themeTint="98" w:sz="4" w:space="0"/>
-          <w:bottom w:val="none"/>
-          <w:right w:val="none"/>
+          <w:bottom w:val="none" w:color="000000" w:sz="4" w:space="0"/>
+          <w:right w:val="none" w:color="000000" w:sz="4" w:space="0"/>
         </w:tcBorders>
       </w:tcPr>
     </w:tblStylePr>
@@ -10455,9 +10555,9 @@
         <w:shd w:val="clear" w:color="ffffff" w:themeColor="light1" w:fill="ffffff" w:themeFill="light1"/>
         <w:tcBorders>
           <w:top w:val="single" w:color="000000" w:themeColor="accent6" w:themeTint="98" w:sz="4" w:space="0"/>
-          <w:left w:val="none"/>
-          <w:bottom w:val="none"/>
-          <w:right w:val="none"/>
+          <w:left w:val="none" w:color="000000" w:sz="4" w:space="0"/>
+          <w:bottom w:val="none" w:color="000000" w:sz="4" w:space="0"/>
+          <w:right w:val="none" w:color="000000" w:sz="4" w:space="0"/>
         </w:tcBorders>
       </w:tcPr>
     </w:tblStylePr>
@@ -10469,9 +10569,9 @@
       </w:rPr>
     </w:tblStylePr>
   </w:style>
-  <w:style w:type="table" w:styleId="153">
+  <w:style w:type="table" w:styleId="791">
     <w:name w:val="Lined - Accent"/>
-    <w:basedOn w:val="618"/>
+    <w:basedOn w:val="831"/>
     <w:uiPriority w:val="99"/>
     <w:pPr>
       <w:spacing w:after="0" w:line="240" w:lineRule="auto"/>
@@ -10559,9 +10659,9 @@
       </w:tcPr>
     </w:tblStylePr>
   </w:style>
-  <w:style w:type="table" w:styleId="154">
+  <w:style w:type="table" w:styleId="792">
     <w:name w:val="Lined - Accent 1"/>
-    <w:basedOn w:val="618"/>
+    <w:basedOn w:val="831"/>
     <w:uiPriority w:val="99"/>
     <w:pPr>
       <w:spacing w:after="0" w:line="240" w:lineRule="auto"/>
@@ -10649,9 +10749,9 @@
       </w:tcPr>
     </w:tblStylePr>
   </w:style>
-  <w:style w:type="table" w:styleId="155">
+  <w:style w:type="table" w:styleId="793">
     <w:name w:val="Lined - Accent 2"/>
-    <w:basedOn w:val="618"/>
+    <w:basedOn w:val="831"/>
     <w:uiPriority w:val="99"/>
     <w:pPr>
       <w:spacing w:after="0" w:line="240" w:lineRule="auto"/>
@@ -10739,9 +10839,9 @@
       </w:tcPr>
     </w:tblStylePr>
   </w:style>
-  <w:style w:type="table" w:styleId="156">
+  <w:style w:type="table" w:styleId="794">
     <w:name w:val="Lined - Accent 3"/>
-    <w:basedOn w:val="618"/>
+    <w:basedOn w:val="831"/>
     <w:uiPriority w:val="99"/>
     <w:pPr>
       <w:spacing w:after="0" w:line="240" w:lineRule="auto"/>
@@ -10829,9 +10929,9 @@
       </w:tcPr>
     </w:tblStylePr>
   </w:style>
-  <w:style w:type="table" w:styleId="157">
+  <w:style w:type="table" w:styleId="795">
     <w:name w:val="Lined - Accent 4"/>
-    <w:basedOn w:val="618"/>
+    <w:basedOn w:val="831"/>
     <w:uiPriority w:val="99"/>
     <w:pPr>
       <w:spacing w:after="0" w:line="240" w:lineRule="auto"/>
@@ -10919,9 +11019,9 @@
       </w:tcPr>
     </w:tblStylePr>
   </w:style>
-  <w:style w:type="table" w:styleId="158">
+  <w:style w:type="table" w:styleId="796">
     <w:name w:val="Lined - Accent 5"/>
-    <w:basedOn w:val="618"/>
+    <w:basedOn w:val="831"/>
     <w:uiPriority w:val="99"/>
     <w:pPr>
       <w:spacing w:after="0" w:line="240" w:lineRule="auto"/>
@@ -11009,9 +11109,9 @@
       </w:tcPr>
     </w:tblStylePr>
   </w:style>
-  <w:style w:type="table" w:styleId="159">
+  <w:style w:type="table" w:styleId="797">
     <w:name w:val="Lined - Accent 6"/>
-    <w:basedOn w:val="618"/>
+    <w:basedOn w:val="831"/>
     <w:uiPriority w:val="99"/>
     <w:pPr>
       <w:spacing w:after="0" w:line="240" w:lineRule="auto"/>
@@ -11099,9 +11199,9 @@
       </w:tcPr>
     </w:tblStylePr>
   </w:style>
-  <w:style w:type="table" w:styleId="160">
+  <w:style w:type="table" w:styleId="798">
     <w:name w:val="Bordered &amp; Lined - Accent"/>
-    <w:basedOn w:val="618"/>
+    <w:basedOn w:val="831"/>
     <w:uiPriority w:val="99"/>
     <w:pPr>
       <w:spacing w:after="0" w:line="240" w:lineRule="auto"/>
@@ -11197,9 +11297,9 @@
       </w:tcPr>
     </w:tblStylePr>
   </w:style>
-  <w:style w:type="table" w:styleId="161">
+  <w:style w:type="table" w:styleId="799">
     <w:name w:val="Bordered &amp; Lined - Accent 1"/>
-    <w:basedOn w:val="618"/>
+    <w:basedOn w:val="831"/>
     <w:uiPriority w:val="99"/>
     <w:pPr>
       <w:spacing w:after="0" w:line="240" w:lineRule="auto"/>
@@ -11295,9 +11395,9 @@
       </w:tcPr>
     </w:tblStylePr>
   </w:style>
-  <w:style w:type="table" w:styleId="162">
+  <w:style w:type="table" w:styleId="800">
     <w:name w:val="Bordered &amp; Lined - Accent 2"/>
-    <w:basedOn w:val="618"/>
+    <w:basedOn w:val="831"/>
     <w:uiPriority w:val="99"/>
     <w:pPr>
       <w:spacing w:after="0" w:line="240" w:lineRule="auto"/>
@@ -11393,9 +11493,9 @@
       </w:tcPr>
     </w:tblStylePr>
   </w:style>
-  <w:style w:type="table" w:styleId="163">
+  <w:style w:type="table" w:styleId="801">
     <w:name w:val="Bordered &amp; Lined - Accent 3"/>
-    <w:basedOn w:val="618"/>
+    <w:basedOn w:val="831"/>
     <w:uiPriority w:val="99"/>
     <w:pPr>
       <w:spacing w:after="0" w:line="240" w:lineRule="auto"/>
@@ -11491,9 +11591,9 @@
       </w:tcPr>
     </w:tblStylePr>
   </w:style>
-  <w:style w:type="table" w:styleId="164">
+  <w:style w:type="table" w:styleId="802">
     <w:name w:val="Bordered &amp; Lined - Accent 4"/>
-    <w:basedOn w:val="618"/>
+    <w:basedOn w:val="831"/>
     <w:uiPriority w:val="99"/>
     <w:pPr>
       <w:spacing w:after="0" w:line="240" w:lineRule="auto"/>
@@ -11589,9 +11689,9 @@
       </w:tcPr>
     </w:tblStylePr>
   </w:style>
-  <w:style w:type="table" w:styleId="165">
+  <w:style w:type="table" w:styleId="803">
     <w:name w:val="Bordered &amp; Lined - Accent 5"/>
-    <w:basedOn w:val="618"/>
+    <w:basedOn w:val="831"/>
     <w:uiPriority w:val="99"/>
     <w:pPr>
       <w:spacing w:after="0" w:line="240" w:lineRule="auto"/>
@@ -11687,9 +11787,9 @@
       </w:tcPr>
     </w:tblStylePr>
   </w:style>
-  <w:style w:type="table" w:styleId="166">
+  <w:style w:type="table" w:styleId="804">
     <w:name w:val="Bordered &amp; Lined - Accent 6"/>
-    <w:basedOn w:val="618"/>
+    <w:basedOn w:val="831"/>
     <w:uiPriority w:val="99"/>
     <w:pPr>
       <w:spacing w:after="0" w:line="240" w:lineRule="auto"/>
@@ -11785,9 +11885,9 @@
       </w:tcPr>
     </w:tblStylePr>
   </w:style>
-  <w:style w:type="table" w:styleId="167">
+  <w:style w:type="table" w:styleId="805">
     <w:name w:val="Bordered"/>
-    <w:basedOn w:val="618"/>
+    <w:basedOn w:val="831"/>
     <w:uiPriority w:val="99"/>
     <w:pPr>
       <w:spacing w:after="0" w:line="240" w:lineRule="auto"/>
@@ -11864,9 +11964,9 @@
       </w:tcPr>
     </w:tblStylePr>
   </w:style>
-  <w:style w:type="table" w:styleId="168">
+  <w:style w:type="table" w:styleId="806">
     <w:name w:val="Bordered - Accent 1"/>
-    <w:basedOn w:val="618"/>
+    <w:basedOn w:val="831"/>
     <w:uiPriority w:val="99"/>
     <w:pPr>
       <w:spacing w:after="0" w:line="240" w:lineRule="auto"/>
@@ -11943,9 +12043,9 @@
       </w:tcPr>
     </w:tblStylePr>
   </w:style>
-  <w:style w:type="table" w:styleId="169">
+  <w:style w:type="table" w:styleId="807">
     <w:name w:val="Bordered - Accent 2"/>
-    <w:basedOn w:val="618"/>
+    <w:basedOn w:val="831"/>
     <w:uiPriority w:val="99"/>
     <w:pPr>
       <w:spacing w:after="0" w:line="240" w:lineRule="auto"/>
@@ -12022,9 +12122,9 @@
       </w:tcPr>
     </w:tblStylePr>
   </w:style>
-  <w:style w:type="table" w:styleId="170">
+  <w:style w:type="table" w:styleId="808">
     <w:name w:val="Bordered - Accent 3"/>
-    <w:basedOn w:val="618"/>
+    <w:basedOn w:val="831"/>
     <w:uiPriority w:val="99"/>
     <w:pPr>
       <w:spacing w:after="0" w:line="240" w:lineRule="auto"/>
@@ -12101,9 +12201,9 @@
       </w:tcPr>
     </w:tblStylePr>
   </w:style>
-  <w:style w:type="table" w:styleId="171">
+  <w:style w:type="table" w:styleId="809">
     <w:name w:val="Bordered - Accent 4"/>
-    <w:basedOn w:val="618"/>
+    <w:basedOn w:val="831"/>
     <w:uiPriority w:val="99"/>
     <w:pPr>
       <w:spacing w:after="0" w:line="240" w:lineRule="auto"/>
@@ -12180,9 +12280,9 @@
       </w:tcPr>
     </w:tblStylePr>
   </w:style>
-  <w:style w:type="table" w:styleId="172">
+  <w:style w:type="table" w:styleId="810">
     <w:name w:val="Bordered - Accent 5"/>
-    <w:basedOn w:val="618"/>
+    <w:basedOn w:val="831"/>
     <w:uiPriority w:val="99"/>
     <w:pPr>
       <w:spacing w:after="0" w:line="240" w:lineRule="auto"/>
@@ -12259,9 +12359,9 @@
       </w:tcPr>
     </w:tblStylePr>
   </w:style>
-  <w:style w:type="table" w:styleId="173">
+  <w:style w:type="table" w:styleId="811">
     <w:name w:val="Bordered - Accent 6"/>
-    <w:basedOn w:val="618"/>
+    <w:basedOn w:val="831"/>
     <w:uiPriority w:val="99"/>
     <w:pPr>
       <w:spacing w:after="0" w:line="240" w:lineRule="auto"/>
@@ -12338,7 +12438,7 @@
       </w:tcPr>
     </w:tblStylePr>
   </w:style>
-  <w:style w:type="character" w:styleId="174">
+  <w:style w:type="character" w:styleId="812">
     <w:name w:val="Hyperlink"/>
     <w:uiPriority w:val="99"/>
     <w:unhideWhenUsed/>
@@ -12347,10 +12447,10 @@
       <w:u w:val="single"/>
     </w:rPr>
   </w:style>
-  <w:style w:type="paragraph" w:styleId="175">
+  <w:style w:type="paragraph" w:styleId="813">
     <w:name w:val="footnote text"/>
-    <w:basedOn w:val="617"/>
-    <w:link w:val="176"/>
+    <w:basedOn w:val="830"/>
+    <w:link w:val="814"/>
     <w:uiPriority w:val="99"/>
     <w:semiHidden/>
     <w:unhideWhenUsed/>
@@ -12361,27 +12461,26 @@
       <w:sz w:val="18"/>
     </w:rPr>
   </w:style>
-  <w:style w:type="character" w:styleId="176">
+  <w:style w:type="character" w:styleId="814">
     <w:name w:val="Footnote Text Char"/>
-    <w:link w:val="175"/>
+    <w:link w:val="813"/>
     <w:uiPriority w:val="99"/>
     <w:rPr>
       <w:sz w:val="18"/>
     </w:rPr>
   </w:style>
-  <w:style w:type="character" w:styleId="177">
+  <w:style w:type="character" w:styleId="815">
     <w:name w:val="footnote reference"/>
-    <w:basedOn w:val="11"/>
     <w:uiPriority w:val="99"/>
     <w:unhideWhenUsed/>
     <w:rPr>
       <w:vertAlign w:val="superscript"/>
     </w:rPr>
   </w:style>
-  <w:style w:type="paragraph" w:styleId="178">
+  <w:style w:type="paragraph" w:styleId="816">
     <w:name w:val="endnote text"/>
-    <w:basedOn w:val="617"/>
-    <w:link w:val="179"/>
+    <w:basedOn w:val="830"/>
+    <w:link w:val="817"/>
     <w:uiPriority w:val="99"/>
     <w:semiHidden/>
     <w:unhideWhenUsed/>
@@ -12392,17 +12491,16 @@
       <w:sz w:val="20"/>
     </w:rPr>
   </w:style>
-  <w:style w:type="character" w:styleId="179">
+  <w:style w:type="character" w:styleId="817">
     <w:name w:val="Endnote Text Char"/>
-    <w:link w:val="178"/>
+    <w:link w:val="816"/>
     <w:uiPriority w:val="99"/>
     <w:rPr>
       <w:sz w:val="20"/>
     </w:rPr>
   </w:style>
-  <w:style w:type="character" w:styleId="180">
+  <w:style w:type="character" w:styleId="818">
     <w:name w:val="endnote reference"/>
-    <w:basedOn w:val="11"/>
     <w:uiPriority w:val="99"/>
     <w:semiHidden/>
     <w:unhideWhenUsed/>
@@ -12410,10 +12508,10 @@
       <w:vertAlign w:val="superscript"/>
     </w:rPr>
   </w:style>
-  <w:style w:type="paragraph" w:styleId="181">
+  <w:style w:type="paragraph" w:styleId="819">
     <w:name w:val="toc 1"/>
-    <w:basedOn w:val="617"/>
-    <w:next w:val="617"/>
+    <w:basedOn w:val="830"/>
+    <w:next w:val="830"/>
     <w:uiPriority w:val="39"/>
     <w:unhideWhenUsed/>
     <w:pPr>
@@ -12421,10 +12519,10 @@
       <w:spacing w:after="57"/>
     </w:pPr>
   </w:style>
-  <w:style w:type="paragraph" w:styleId="182">
+  <w:style w:type="paragraph" w:styleId="820">
     <w:name w:val="toc 2"/>
-    <w:basedOn w:val="617"/>
-    <w:next w:val="617"/>
+    <w:basedOn w:val="830"/>
+    <w:next w:val="830"/>
     <w:uiPriority w:val="39"/>
     <w:unhideWhenUsed/>
     <w:pPr>
@@ -12432,10 +12530,10 @@
       <w:spacing w:after="57"/>
     </w:pPr>
   </w:style>
-  <w:style w:type="paragraph" w:styleId="183">
+  <w:style w:type="paragraph" w:styleId="821">
     <w:name w:val="toc 3"/>
-    <w:basedOn w:val="617"/>
-    <w:next w:val="617"/>
+    <w:basedOn w:val="830"/>
+    <w:next w:val="830"/>
     <w:uiPriority w:val="39"/>
     <w:unhideWhenUsed/>
     <w:pPr>
@@ -12443,10 +12541,10 @@
       <w:spacing w:after="57"/>
     </w:pPr>
   </w:style>
-  <w:style w:type="paragraph" w:styleId="184">
+  <w:style w:type="paragraph" w:styleId="822">
     <w:name w:val="toc 4"/>
-    <w:basedOn w:val="617"/>
-    <w:next w:val="617"/>
+    <w:basedOn w:val="830"/>
+    <w:next w:val="830"/>
     <w:uiPriority w:val="39"/>
     <w:unhideWhenUsed/>
     <w:pPr>
@@ -12454,10 +12552,10 @@
       <w:spacing w:after="57"/>
     </w:pPr>
   </w:style>
-  <w:style w:type="paragraph" w:styleId="185">
+  <w:style w:type="paragraph" w:styleId="823">
     <w:name w:val="toc 5"/>
-    <w:basedOn w:val="617"/>
-    <w:next w:val="617"/>
+    <w:basedOn w:val="830"/>
+    <w:next w:val="830"/>
     <w:uiPriority w:val="39"/>
     <w:unhideWhenUsed/>
     <w:pPr>
@@ -12465,10 +12563,10 @@
       <w:spacing w:after="57"/>
     </w:pPr>
   </w:style>
-  <w:style w:type="paragraph" w:styleId="186">
+  <w:style w:type="paragraph" w:styleId="824">
     <w:name w:val="toc 6"/>
-    <w:basedOn w:val="617"/>
-    <w:next w:val="617"/>
+    <w:basedOn w:val="830"/>
+    <w:next w:val="830"/>
     <w:uiPriority w:val="39"/>
     <w:unhideWhenUsed/>
     <w:pPr>
@@ -12476,10 +12574,10 @@
       <w:spacing w:after="57"/>
     </w:pPr>
   </w:style>
-  <w:style w:type="paragraph" w:styleId="187">
+  <w:style w:type="paragraph" w:styleId="825">
     <w:name w:val="toc 7"/>
-    <w:basedOn w:val="617"/>
-    <w:next w:val="617"/>
+    <w:basedOn w:val="830"/>
+    <w:next w:val="830"/>
     <w:uiPriority w:val="39"/>
     <w:unhideWhenUsed/>
     <w:pPr>
@@ -12487,10 +12585,10 @@
       <w:spacing w:after="57"/>
     </w:pPr>
   </w:style>
-  <w:style w:type="paragraph" w:styleId="188">
+  <w:style w:type="paragraph" w:styleId="826">
     <w:name w:val="toc 8"/>
-    <w:basedOn w:val="617"/>
-    <w:next w:val="617"/>
+    <w:basedOn w:val="830"/>
+    <w:next w:val="830"/>
     <w:uiPriority w:val="39"/>
     <w:unhideWhenUsed/>
     <w:pPr>
@@ -12498,10 +12596,10 @@
       <w:spacing w:after="57"/>
     </w:pPr>
   </w:style>
-  <w:style w:type="paragraph" w:styleId="189">
+  <w:style w:type="paragraph" w:styleId="827">
     <w:name w:val="toc 9"/>
-    <w:basedOn w:val="617"/>
-    <w:next w:val="617"/>
+    <w:basedOn w:val="830"/>
+    <w:next w:val="830"/>
     <w:uiPriority w:val="39"/>
     <w:unhideWhenUsed/>
     <w:pPr>
@@ -12509,26 +12607,26 @@
       <w:spacing w:after="57"/>
     </w:pPr>
   </w:style>
-  <w:style w:type="paragraph" w:styleId="190">
+  <w:style w:type="paragraph" w:styleId="828">
     <w:name w:val="TOC Heading"/>
     <w:uiPriority w:val="39"/>
     <w:unhideWhenUsed/>
   </w:style>
-  <w:style w:type="paragraph" w:styleId="191">
+  <w:style w:type="paragraph" w:styleId="829">
     <w:name w:val="table of figures"/>
-    <w:basedOn w:val="617"/>
-    <w:next w:val="617"/>
+    <w:basedOn w:val="830"/>
+    <w:next w:val="830"/>
     <w:uiPriority w:val="99"/>
     <w:unhideWhenUsed/>
     <w:pPr>
       <w:spacing w:after="0" w:afterAutospacing="0"/>
     </w:pPr>
   </w:style>
-  <w:style w:type="paragraph" w:styleId="617" w:default="1">
+  <w:style w:type="paragraph" w:styleId="830" w:default="1">
     <w:name w:val="Normal"/>
     <w:qFormat/>
   </w:style>
-  <w:style w:type="table" w:styleId="618" w:default="1">
+  <w:style w:type="table" w:styleId="831" w:default="1">
     <w:name w:val="Normal Table"/>
     <w:uiPriority w:val="99"/>
     <w:semiHidden/>
@@ -12543,24 +12641,24 @@
       </w:tblCellMar>
     </w:tblPr>
   </w:style>
-  <w:style w:type="numbering" w:styleId="619" w:default="1">
+  <w:style w:type="numbering" w:styleId="832" w:default="1">
     <w:name w:val="No List"/>
     <w:uiPriority w:val="99"/>
     <w:semiHidden/>
     <w:unhideWhenUsed/>
   </w:style>
-  <w:style w:type="paragraph" w:styleId="620">
+  <w:style w:type="paragraph" w:styleId="833">
     <w:name w:val="No Spacing"/>
-    <w:basedOn w:val="617"/>
+    <w:basedOn w:val="830"/>
     <w:uiPriority w:val="1"/>
     <w:qFormat/>
     <w:pPr>
       <w:spacing w:after="0" w:line="240" w:lineRule="auto"/>
     </w:pPr>
   </w:style>
-  <w:style w:type="paragraph" w:styleId="621">
+  <w:style w:type="paragraph" w:styleId="834">
     <w:name w:val="List Paragraph"/>
-    <w:basedOn w:val="617"/>
+    <w:basedOn w:val="830"/>
     <w:uiPriority w:val="34"/>
     <w:qFormat/>
     <w:pPr>
@@ -12568,7 +12666,7 @@
       <w:ind w:left="720"/>
     </w:pPr>
   </w:style>
-  <w:style w:type="character" w:styleId="626" w:default="1">
+  <w:style w:type="character" w:styleId="835" w:default="1">
     <w:name w:val="Default Paragraph Font"/>
     <w:uiPriority w:val="1"/>
     <w:semiHidden/>

</xml_diff>